<commit_message>
Added Game loop/Logic to doc
</commit_message>
<xml_diff>
--- a/CV_Report_Snake_Game.docx
+++ b/CV_Report_Snake_Game.docx
@@ -171,7 +171,6 @@
                 <v:path gradientshapeok="t" o:connecttype="rect"/>
               </v:shapetype>
               <v:shape id="Text Box 1" o:spid="_x0000_s1026" type="#_x0000_t202" style="position:absolute;margin-left:0;margin-top:145.3pt;width:301.3pt;height:115.5pt;z-index:251659264;visibility:visible;mso-wrap-style:none;mso-wrap-distance-left:9pt;mso-wrap-distance-top:0;mso-wrap-distance-right:9pt;mso-wrap-distance-bottom:0;mso-position-horizontal:center;mso-position-horizontal-relative:margin;mso-position-vertical:absolute;mso-position-vertical-relative:page;v-text-anchor:top" o:gfxdata="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" filled="f" stroked="f">
-                <v:fill o:detectmouseclick="t"/>
                 <v:textbox style="mso-fit-shape-to-text:t">
                   <w:txbxContent>
                     <w:p>
@@ -401,7 +400,6 @@
           <mc:Fallback>
             <w:pict>
               <v:shape w14:anchorId="44B91653" id="_x0000_s1027" type="#_x0000_t202" style="position:absolute;margin-left:0;margin-top:324pt;width:325.45pt;height:56.2pt;z-index:251661312;visibility:visible;mso-wrap-style:none;mso-wrap-distance-left:9pt;mso-wrap-distance-top:0;mso-wrap-distance-right:9pt;mso-wrap-distance-bottom:0;mso-position-horizontal:center;mso-position-horizontal-relative:margin;mso-position-vertical:absolute;mso-position-vertical-relative:page;v-text-anchor:top" o:gfxdata="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" filled="f" stroked="f">
-                <v:fill o:detectmouseclick="t"/>
                 <v:textbox style="mso-fit-shape-to-text:t">
                   <w:txbxContent>
                     <w:p>
@@ -823,7 +821,6 @@
           <mc:Fallback>
             <w:pict>
               <v:shape w14:anchorId="7474A050" id="_x0000_s1028" type="#_x0000_t202" style="position:absolute;margin-left:20.4pt;margin-top:434.4pt;width:417.6pt;height:163.2pt;z-index:251663360;visibility:visible;mso-wrap-style:square;mso-width-percent:0;mso-height-percent:0;mso-wrap-distance-left:9pt;mso-wrap-distance-top:0;mso-wrap-distance-right:9pt;mso-wrap-distance-bottom:0;mso-position-horizontal:absolute;mso-position-horizontal-relative:margin;mso-position-vertical:absolute;mso-position-vertical-relative:page;mso-width-percent:0;mso-height-percent:0;mso-width-relative:margin;mso-height-relative:margin;v-text-anchor:top" o:gfxdata="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" filled="f" stroked="f">
-                <v:fill o:detectmouseclick="t"/>
                 <v:textbox>
                   <w:txbxContent>
                     <w:p>
@@ -1498,69 +1495,733 @@
       </w:pPr>
       <w:r>
         <w:lastRenderedPageBreak/>
-        <w:t>Features</w:t>
-      </w:r>
-    </w:p>
-    <w:p/>
-    <w:p>
-      <w:pPr>
-        <w:pStyle w:val="ListParagraph"/>
+        <w:t>CV techniques Used</w:t>
+      </w:r>
+    </w:p>
+    <w:p/>
+    <w:p>
+      <w:pPr>
+        <w:pStyle w:val="Heading2"/>
+      </w:pPr>
+      <w:r>
+        <w:t>Color – based Segmentation</w:t>
+      </w:r>
+    </w:p>
+    <w:p>
+      <w:pPr>
+        <w:ind w:left="1440"/>
+      </w:pPr>
+    </w:p>
+    <w:p>
+      <w:r>
+        <w:t xml:space="preserve">This involves segmenting the camera feed based on color to isolate the objects of interest from the </w:t>
+      </w:r>
+      <w:r>
+        <w:t>scene. This is typically done using color thresholding techniques, where pixels within a certain color range are considered part of the object, while the others are discarded. In our scenario, this process is implemented using the range from the color codes “(29, 86, 18)”</w:t>
+      </w:r>
+      <w:r>
+        <w:t xml:space="preserve"> </w:t>
+      </w:r>
+      <w:r>
+        <w:t>(lowest green HSV code) to “(93, 255, 255)” (highest green HSV code).</w:t>
+      </w:r>
+    </w:p>
+    <w:p/>
+    <w:p>
+      <w:pPr>
+        <w:pStyle w:val="Heading2"/>
+      </w:pPr>
+      <w:r>
+        <w:t>Preprocessing</w:t>
+      </w:r>
+    </w:p>
+    <w:p/>
+    <w:p>
+      <w:r>
+        <w:t xml:space="preserve">Before further analysis, the segmented image may undergo preprocessing steps like erosion and dilation, which are further discussed, to enhance the object boundaries and remove noise. These operations helps refine the object masks and </w:t>
+      </w:r>
+      <w:r>
+        <w:t>improve</w:t>
+      </w:r>
+      <w:r>
+        <w:t xml:space="preserve"> accuracy of subsequent processing steps.</w:t>
+      </w:r>
+    </w:p>
+    <w:p/>
+    <w:p>
+      <w:pPr>
+        <w:pStyle w:val="Heading2"/>
+      </w:pPr>
+      <w:r>
+        <w:t>Contour detection</w:t>
+      </w:r>
+    </w:p>
+    <w:p/>
+    <w:p>
+      <w:r>
+        <w:t>Once the preprocessed image is computed, contours are detected using “</w:t>
+      </w:r>
+      <w:r>
+        <w:t>cv2.findContours()</w:t>
+      </w:r>
+      <w:r>
+        <w:t xml:space="preserve">” function. Contours represent the boundaries of connected </w:t>
+      </w:r>
+      <w:r>
+        <w:t>regions</w:t>
+      </w:r>
+      <w:r>
+        <w:t xml:space="preserve"> within the segmented image and are essential for identifying and </w:t>
+      </w:r>
+      <w:r>
+        <w:t>analyzing</w:t>
+      </w:r>
+      <w:r>
+        <w:t xml:space="preserve"> objects.</w:t>
+      </w:r>
+    </w:p>
+    <w:p>
+      <w:pPr>
+        <w:ind w:left="1440"/>
+      </w:pPr>
+    </w:p>
+    <w:p>
+      <w:r>
+        <w:t xml:space="preserve">The input parameters of this function take an image, contour retrieval mode and contour approximation method. </w:t>
+      </w:r>
+      <w:r>
+        <w:t xml:space="preserve">For our necessity, the contour retrieval mode is set to cv2.RETR_EXTERNAL which retrieves only the external contours (outer boundary of the object) and the contour approximation method is set to </w:t>
+      </w:r>
+      <w:r>
+        <w:lastRenderedPageBreak/>
+        <w:t>cv2_CHAIN_APPROX_SIMPLE which compresses horizontal, vertical and diagonal segments leaving only their endpoints.</w:t>
+      </w:r>
+    </w:p>
+    <w:p>
+      <w:r>
+        <w:t>Another way to find the contours is y Using Hough Transform but it had several complexities.</w:t>
+      </w:r>
+    </w:p>
+    <w:p>
+      <w:r>
+        <w:t xml:space="preserve">Using Hough Transform with edge orientation was a challenge we faced in this project. This method involves detecting edges and computing edge orientations before </w:t>
+      </w:r>
+      <w:proofErr w:type="spellStart"/>
+      <w:r>
+        <w:t>applyting</w:t>
+      </w:r>
+      <w:proofErr w:type="spellEnd"/>
+      <w:r>
+        <w:t xml:space="preserve"> </w:t>
+      </w:r>
+      <w:proofErr w:type="spellStart"/>
+      <w:r>
+        <w:t>hough</w:t>
+      </w:r>
+      <w:proofErr w:type="spellEnd"/>
+      <w:r>
+        <w:t xml:space="preserve"> transform. This is a complex computational approach as the frames give a continuous input to the system to which </w:t>
+      </w:r>
+      <w:proofErr w:type="spellStart"/>
+      <w:r>
+        <w:t>hough</w:t>
+      </w:r>
+      <w:proofErr w:type="spellEnd"/>
+      <w:r>
+        <w:t xml:space="preserve"> transform has to be applied and the result has to be provided within no time. The accuracy of edge detection affects the performance of </w:t>
+      </w:r>
+      <w:proofErr w:type="spellStart"/>
+      <w:r>
+        <w:t>hough</w:t>
+      </w:r>
+      <w:proofErr w:type="spellEnd"/>
+      <w:r>
+        <w:t xml:space="preserve"> transform. </w:t>
+      </w:r>
+    </w:p>
+    <w:p>
+      <w:r>
+        <w:t xml:space="preserve">In this scenario, the factors like light conditions, object textures and noise levels play a strong role in quality of edge detection. In addition, edge detection is sensitive to noise in the image. </w:t>
+      </w:r>
+      <w:r>
+        <w:t xml:space="preserve">Though a gaussian blur is used to smoothen the image and lessen the noise, the computed edges were not sufficiently clear for the </w:t>
+      </w:r>
+      <w:proofErr w:type="spellStart"/>
+      <w:r>
+        <w:t>hough</w:t>
+      </w:r>
+      <w:proofErr w:type="spellEnd"/>
+      <w:r>
+        <w:t xml:space="preserve"> transform to perform with accuracy. Also, performing edge detection and orientation estimation for every frame in such a real – time scenario imposes significant computational overhead. </w:t>
+      </w:r>
+    </w:p>
+    <w:p>
+      <w:r>
+        <w:t>In conclusion, since such edge detection and orientation need algorithms with strict time constraints, “cv2.findContours” performed both accurately and faster.</w:t>
+      </w:r>
+    </w:p>
+    <w:p/>
+    <w:p>
+      <w:pPr>
+        <w:pStyle w:val="Heading2"/>
+      </w:pPr>
+      <w:r>
+        <w:t>Object Localization and Identification</w:t>
+      </w:r>
+    </w:p>
+    <w:p/>
+    <w:p>
+      <w:r>
+        <w:t>O</w:t>
+      </w:r>
+      <w:r>
+        <w:t xml:space="preserve">bject localization and identification are critical components that enable precise interaction between the virtual snake and real-world items. Through meticulous contour analysis, the system extracts vital geometric information from observed objects, including their sizes, shapes, and spatial orientations. This analysis ensures the accurate localization and tracking of objects within the gaming environment, facilitating realistic interaction with the virtual snake. </w:t>
+      </w:r>
+    </w:p>
+    <w:p>
+      <w:r>
+        <w:t xml:space="preserve">Leveraging the derived contour information, the game dynamically responds to the player's actions, offering seamless and captivating gameplay experiences. By applying additional criteria to filter out extraneous contours and identify objects </w:t>
+      </w:r>
+      <w:r>
+        <w:lastRenderedPageBreak/>
+        <w:t>of interest, the system distinguishes between valid objects and noise or background elements. This process enhances gameplay dynamics by ensuring accurate interaction between the virtual snake and detected objects, delivering a more immersive and responsive gaming experience for players.</w:t>
+      </w:r>
+    </w:p>
+    <w:p/>
+    <w:p>
+      <w:pPr>
+        <w:pStyle w:val="Heading1"/>
+      </w:pPr>
+      <w:r>
+        <w:t>Implementation Details</w:t>
+      </w:r>
+    </w:p>
+    <w:p/>
+    <w:p>
+      <w:pPr>
+        <w:pStyle w:val="Heading2"/>
+      </w:pPr>
+      <w:r>
+        <w:t>Game Loop/ Logic</w:t>
+      </w:r>
+    </w:p>
+    <w:p/>
+    <w:p>
+      <w:pPr>
+        <w:pStyle w:val="Heading3"/>
         <w:numPr>
           <w:ilvl w:val="0"/>
           <w:numId w:val="12"/>
         </w:numPr>
       </w:pPr>
       <w:r>
-        <w:t>Real</w:t>
-      </w:r>
-      <w:r>
-        <w:t xml:space="preserve"> - </w:t>
-      </w:r>
-      <w:r>
-        <w:t>Time Object Detection: The game utilizes CV algorithms to detect real – world objects</w:t>
-      </w:r>
-      <w:r>
-        <w:t>, allowing players to controls the snake’s movements using their surroundings.</w:t>
+        <w:t>Initialization:</w:t>
+      </w:r>
+    </w:p>
+    <w:p>
+      <w:pPr>
+        <w:ind w:left="1080"/>
+      </w:pPr>
+    </w:p>
+    <w:p>
+      <w:pPr>
+        <w:ind w:left="1080"/>
+      </w:pPr>
+      <w:r>
+        <w:t>Certain variables have been initialized to establish the initial state of the game. Namely:</w:t>
       </w:r>
     </w:p>
     <w:p>
       <w:pPr>
         <w:pStyle w:val="ListParagraph"/>
-      </w:pPr>
+        <w:numPr>
+          <w:ilvl w:val="2"/>
+          <w:numId w:val="12"/>
+        </w:numPr>
+      </w:pPr>
+      <w:r>
+        <w:rPr>
+          <w:u w:val="single"/>
+        </w:rPr>
+        <w:t>Snake Length</w:t>
+      </w:r>
+      <w:r>
+        <w:t>: initial length of the snake at the start of the game.</w:t>
+      </w:r>
     </w:p>
     <w:p>
       <w:pPr>
         <w:pStyle w:val="ListParagraph"/>
+        <w:numPr>
+          <w:ilvl w:val="2"/>
+          <w:numId w:val="12"/>
+        </w:numPr>
+      </w:pPr>
+      <w:r>
+        <w:rPr>
+          <w:u w:val="single"/>
+        </w:rPr>
+        <w:t>Score</w:t>
+      </w:r>
+      <w:r>
+        <w:t>: initial score of the game is set to 0</w:t>
+      </w:r>
+    </w:p>
+    <w:p>
+      <w:pPr>
+        <w:pStyle w:val="ListParagraph"/>
+        <w:numPr>
+          <w:ilvl w:val="2"/>
+          <w:numId w:val="12"/>
+        </w:numPr>
+      </w:pPr>
+      <w:r>
+        <w:rPr>
+          <w:u w:val="single"/>
+        </w:rPr>
+        <w:t>Number of Hurdles</w:t>
+      </w:r>
+      <w:r>
+        <w:t xml:space="preserve">: </w:t>
+      </w:r>
+      <w:r>
+        <w:t>Initializing</w:t>
+      </w:r>
+      <w:r>
+        <w:t xml:space="preserve"> the number of hurdles to appear per game on the game frame.</w:t>
+      </w:r>
+    </w:p>
+    <w:p>
+      <w:pPr>
+        <w:pStyle w:val="ListParagraph"/>
+        <w:numPr>
+          <w:ilvl w:val="2"/>
+          <w:numId w:val="12"/>
+        </w:numPr>
+      </w:pPr>
+      <w:r>
+        <w:rPr>
+          <w:u w:val="single"/>
+        </w:rPr>
+        <w:t>Win Score</w:t>
+      </w:r>
+      <w:r>
+        <w:t>: Acts as a win criterion. The score to be achieved to win the game.</w:t>
+      </w:r>
+    </w:p>
+    <w:p>
+      <w:pPr>
+        <w:pStyle w:val="ListParagraph"/>
+        <w:numPr>
+          <w:ilvl w:val="2"/>
+          <w:numId w:val="12"/>
+        </w:numPr>
+      </w:pPr>
+      <w:r>
+        <w:rPr>
+          <w:u w:val="single"/>
+        </w:rPr>
+        <w:t>Food Image</w:t>
+      </w:r>
+      <w:r>
+        <w:t>:</w:t>
+      </w:r>
+      <w:r>
+        <w:t xml:space="preserve"> Assigning an image to the food in the game, the image file path is stored.</w:t>
+      </w:r>
+    </w:p>
+    <w:p>
+      <w:pPr>
+        <w:pStyle w:val="ListParagraph"/>
+        <w:numPr>
+          <w:ilvl w:val="2"/>
+          <w:numId w:val="12"/>
+        </w:numPr>
+      </w:pPr>
+      <w:r>
+        <w:rPr>
+          <w:u w:val="single"/>
+        </w:rPr>
+        <w:t>Hurdle Image</w:t>
+      </w:r>
+      <w:r>
+        <w:t xml:space="preserve">: </w:t>
+      </w:r>
+      <w:r>
+        <w:t xml:space="preserve">Assigning an image to the </w:t>
+      </w:r>
+      <w:r>
+        <w:t>hurdle</w:t>
+      </w:r>
+      <w:r>
+        <w:t xml:space="preserve"> in the game, the image </w:t>
+      </w:r>
+      <w:r>
+        <w:t>file path</w:t>
+      </w:r>
+      <w:r>
+        <w:t xml:space="preserve"> is stored</w:t>
+      </w:r>
+      <w:r>
+        <w:t>.</w:t>
+      </w:r>
+    </w:p>
+    <w:p/>
+    <w:p/>
+    <w:p/>
+    <w:p/>
+    <w:p>
+      <w:pPr>
+        <w:pStyle w:val="Heading3"/>
         <w:numPr>
           <w:ilvl w:val="0"/>
           <w:numId w:val="12"/>
         </w:numPr>
       </w:pPr>
       <w:r>
-        <w:t xml:space="preserve">Dynamic Hurdle generation: Hurdles are dynamically generated within the game frame, providing challenges for players to </w:t>
-      </w:r>
-      <w:proofErr w:type="spellStart"/>
-      <w:r>
-        <w:t>navigater</w:t>
-      </w:r>
-      <w:proofErr w:type="spellEnd"/>
-      <w:r>
-        <w:t xml:space="preserve"> around.</w:t>
+        <w:lastRenderedPageBreak/>
+        <w:t>Main Loop:</w:t>
       </w:r>
     </w:p>
     <w:p/>
     <w:p>
       <w:pPr>
         <w:pStyle w:val="ListParagraph"/>
+        <w:numPr>
+          <w:ilvl w:val="1"/>
+          <w:numId w:val="12"/>
+        </w:numPr>
+        <w:spacing w:line="276" w:lineRule="auto"/>
+      </w:pPr>
+      <w:r>
+        <w:rPr>
+          <w:u w:val="single"/>
+        </w:rPr>
+        <w:t>Continuous Frame Capture</w:t>
+      </w:r>
+      <w:r>
+        <w:t xml:space="preserve">: </w:t>
+      </w:r>
+      <w:r>
+        <w:t>The main loop continuously captures frames from the camera feed to provide real-time input for the game environment.</w:t>
+      </w:r>
+    </w:p>
+    <w:p>
+      <w:pPr>
+        <w:pStyle w:val="ListParagraph"/>
+        <w:numPr>
+          <w:ilvl w:val="1"/>
+          <w:numId w:val="12"/>
+        </w:numPr>
+        <w:spacing w:line="276" w:lineRule="auto"/>
+      </w:pPr>
+      <w:r>
+        <w:rPr>
+          <w:u w:val="single"/>
+        </w:rPr>
+        <w:t>Color – Based Segmentation</w:t>
+      </w:r>
+      <w:r>
+        <w:t>: Color – based segmentation is applied to each captured frame to isolate objects of interest, particularly snake’s head. This involves pixels within a specified color range that likely belongs to the snake’s head.</w:t>
+      </w:r>
+    </w:p>
+    <w:p>
+      <w:pPr>
+        <w:pStyle w:val="ListParagraph"/>
+        <w:numPr>
+          <w:ilvl w:val="1"/>
+          <w:numId w:val="12"/>
+        </w:numPr>
+        <w:spacing w:line="276" w:lineRule="auto"/>
+        <w:rPr>
+          <w:rFonts w:eastAsia="Times New Roman"/>
+        </w:rPr>
+      </w:pPr>
+      <w:r>
+        <w:rPr>
+          <w:u w:val="single"/>
+        </w:rPr>
+        <w:t>Contour Detection</w:t>
+      </w:r>
+      <w:r>
+        <w:t>:</w:t>
+      </w:r>
+      <w:r>
+        <w:t xml:space="preserve"> </w:t>
+      </w:r>
+      <w:r>
+        <w:rPr>
+          <w:rFonts w:eastAsia="Times New Roman"/>
+        </w:rPr>
+        <w:t>Contours representing potential positions of the snake's head are detected within the segmented image. These contours outline regions where the snake's head may be located, enabling precise localization.</w:t>
+      </w:r>
+    </w:p>
+    <w:p>
+      <w:pPr>
+        <w:pStyle w:val="ListParagraph"/>
+        <w:numPr>
+          <w:ilvl w:val="1"/>
+          <w:numId w:val="12"/>
+        </w:numPr>
+        <w:spacing w:line="276" w:lineRule="auto"/>
+        <w:rPr>
+          <w:rFonts w:eastAsia="Times New Roman"/>
+        </w:rPr>
+      </w:pPr>
+      <w:r>
+        <w:rPr>
+          <w:u w:val="single"/>
+        </w:rPr>
+        <w:t>Snake’s head Identification</w:t>
+      </w:r>
+      <w:r>
+        <w:t>:</w:t>
+      </w:r>
+      <w:r>
+        <w:t xml:space="preserve"> </w:t>
+      </w:r>
+      <w:r>
+        <w:rPr>
+          <w:rFonts w:eastAsia="Times New Roman"/>
+        </w:rPr>
+        <w:t>Among the detected contours, the contour with the maximum area is identified as the snake's head. This contour likely corresponds to the largest object within the image, which is assumed to be the snake's head.</w:t>
+      </w:r>
+    </w:p>
+    <w:p>
+      <w:pPr>
+        <w:pStyle w:val="ListParagraph"/>
+        <w:numPr>
+          <w:ilvl w:val="1"/>
+          <w:numId w:val="12"/>
+        </w:numPr>
+        <w:spacing w:line="276" w:lineRule="auto"/>
+        <w:rPr>
+          <w:rFonts w:eastAsia="Times New Roman"/>
+        </w:rPr>
+      </w:pPr>
+      <w:r>
+        <w:rPr>
+          <w:u w:val="single"/>
+        </w:rPr>
+        <w:t>Movement Direction Update</w:t>
+      </w:r>
+      <w:r>
+        <w:t>:</w:t>
+      </w:r>
+      <w:r>
+        <w:t xml:space="preserve"> </w:t>
+      </w:r>
+      <w:r>
+        <w:rPr>
+          <w:rFonts w:eastAsia="Times New Roman"/>
+        </w:rPr>
+        <w:t>The movement direction of the snake is updated based on the difference between the current and previous positions of its head. This ensures that the snake moves smoothly and responsively in the desired direction.</w:t>
+      </w:r>
+    </w:p>
+    <w:p>
+      <w:pPr>
+        <w:pStyle w:val="ListParagraph"/>
+        <w:numPr>
+          <w:ilvl w:val="1"/>
+          <w:numId w:val="12"/>
+        </w:numPr>
+        <w:spacing w:line="276" w:lineRule="auto"/>
+        <w:rPr>
+          <w:rFonts w:eastAsia="Times New Roman"/>
+        </w:rPr>
+      </w:pPr>
+      <w:r>
+        <w:rPr>
+          <w:u w:val="single"/>
+        </w:rPr>
+        <w:t>Collision detection</w:t>
+      </w:r>
+      <w:r>
+        <w:t>:</w:t>
+      </w:r>
+      <w:r>
+        <w:t xml:space="preserve"> </w:t>
+      </w:r>
+      <w:r>
+        <w:rPr>
+          <w:rFonts w:eastAsia="Times New Roman"/>
+        </w:rPr>
+        <w:t>Collision detection is performed to check for collisions between the snake's head and obstacles or its own body. This prevents the snake from intersecting with obstacles or itself, which would result in game over.</w:t>
+      </w:r>
+    </w:p>
+    <w:p>
+      <w:pPr>
+        <w:pStyle w:val="ListParagraph"/>
+        <w:numPr>
+          <w:ilvl w:val="1"/>
+          <w:numId w:val="12"/>
+        </w:numPr>
+        <w:spacing w:line="276" w:lineRule="auto"/>
+        <w:rPr>
+          <w:rFonts w:eastAsia="Times New Roman"/>
+        </w:rPr>
+      </w:pPr>
+      <w:r>
+        <w:rPr>
+          <w:u w:val="single"/>
+        </w:rPr>
+        <w:t>Game Over/ Win Condition Check</w:t>
+      </w:r>
+      <w:r>
+        <w:t xml:space="preserve">: </w:t>
+      </w:r>
+      <w:r>
+        <w:rPr>
+          <w:rFonts w:eastAsia="Times New Roman"/>
+        </w:rPr>
+        <w:t>If the snake collides with an obstacle or its own body, the game ends, and the player is prompted to restart. Additionally, the game checks for win conditions, where the player reaches a predefined score threshold, leading to victory.</w:t>
+      </w:r>
+    </w:p>
+    <w:p>
+      <w:pPr>
+        <w:pStyle w:val="ListParagraph"/>
+        <w:numPr>
+          <w:ilvl w:val="1"/>
+          <w:numId w:val="12"/>
+        </w:numPr>
+        <w:spacing w:line="276" w:lineRule="auto"/>
+        <w:rPr>
+          <w:rFonts w:eastAsia="Times New Roman"/>
+        </w:rPr>
+      </w:pPr>
+      <w:r>
+        <w:rPr>
+          <w:u w:val="single"/>
+        </w:rPr>
+        <w:t>Score and Snake Length Update</w:t>
+      </w:r>
+      <w:r>
+        <w:t xml:space="preserve">: </w:t>
+      </w:r>
+      <w:r>
+        <w:rPr>
+          <w:rFonts w:eastAsia="Times New Roman"/>
+        </w:rPr>
+        <w:t>If the snake consumes food, its length increases, and the player's score increments. This rewards the player for successfully navigating the snake to consume food items.</w:t>
+      </w:r>
+    </w:p>
+    <w:p>
+      <w:pPr>
+        <w:pStyle w:val="ListParagraph"/>
+        <w:numPr>
+          <w:ilvl w:val="1"/>
+          <w:numId w:val="12"/>
+        </w:numPr>
+        <w:spacing w:line="276" w:lineRule="auto"/>
+        <w:rPr>
+          <w:rFonts w:eastAsia="Times New Roman"/>
+        </w:rPr>
+      </w:pPr>
+      <w:r>
+        <w:rPr>
+          <w:u w:val="single"/>
+        </w:rPr>
+        <w:lastRenderedPageBreak/>
+        <w:t>Display Update</w:t>
+      </w:r>
+      <w:r>
+        <w:t xml:space="preserve">: </w:t>
+      </w:r>
+      <w:r>
+        <w:rPr>
+          <w:rFonts w:eastAsia="Times New Roman"/>
+        </w:rPr>
+        <w:t>The game continuously updates the display with the current frame, snake, food, obstacles, and score. This ensures that the player receives real-time feedback on the game state and their progress.</w:t>
+      </w:r>
+    </w:p>
+    <w:p>
+      <w:pPr>
+        <w:pStyle w:val="ListParagraph"/>
+        <w:numPr>
+          <w:ilvl w:val="1"/>
+          <w:numId w:val="12"/>
+        </w:numPr>
+        <w:spacing w:line="276" w:lineRule="auto"/>
+        <w:rPr>
+          <w:rFonts w:eastAsia="Times New Roman"/>
+        </w:rPr>
+      </w:pPr>
+      <w:r>
+        <w:rPr>
+          <w:u w:val="single"/>
+        </w:rPr>
+        <w:t>Loop Continuation</w:t>
+      </w:r>
+      <w:r>
+        <w:t xml:space="preserve">: </w:t>
+      </w:r>
+      <w:r>
+        <w:rPr>
+          <w:rFonts w:eastAsia="Times New Roman"/>
+        </w:rPr>
+        <w:t>The main loop continues iterating until the player chooses to exit the game. This allows for uninterrupted gameplay and provides the player with the option to play as long as desired.</w:t>
+      </w:r>
+    </w:p>
+    <w:p>
+      <w:pPr>
+        <w:pStyle w:val="Heading3"/>
         <w:numPr>
           <w:ilvl w:val="0"/>
           <w:numId w:val="12"/>
         </w:numPr>
-      </w:pPr>
-      <w:r>
-        <w:t xml:space="preserve">Restriction – less movement: Unlike the classic game, the movement of the snake is not restricted to the 4 directional movements. It is made to be a free flow all around the game frame. </w:t>
-      </w:r>
-    </w:p>
+        <w:rPr>
+          <w:rFonts w:eastAsia="Times New Roman"/>
+        </w:rPr>
+      </w:pPr>
+      <w:r>
+        <w:rPr>
+          <w:rFonts w:eastAsia="Times New Roman"/>
+        </w:rPr>
+        <w:t>Reset Functionality:</w:t>
+      </w:r>
+    </w:p>
+    <w:p/>
+    <w:p>
+      <w:pPr>
+        <w:ind w:left="720"/>
+        <w:rPr>
+          <w:rFonts w:eastAsia="Times New Roman"/>
+        </w:rPr>
+      </w:pPr>
+      <w:r>
+        <w:rPr>
+          <w:rFonts w:eastAsia="Times New Roman"/>
+        </w:rPr>
+        <w:t>Upon restarting the game, all variables are reset to their initial states, and new obstacle and food locations are generated.</w:t>
+      </w:r>
+    </w:p>
+    <w:p>
+      <w:pPr>
+        <w:ind w:left="720"/>
+      </w:pPr>
+    </w:p>
+    <w:p>
+      <w:pPr>
+        <w:pStyle w:val="Heading2"/>
+        <w:rPr>
+          <w:rFonts w:eastAsia="Times New Roman"/>
+        </w:rPr>
+      </w:pPr>
+      <w:r>
+        <w:rPr>
+          <w:rFonts w:eastAsia="Times New Roman"/>
+        </w:rPr>
+        <w:t>Code Structure</w:t>
+      </w:r>
+    </w:p>
+    <w:p/>
+    <w:p>
+      <w:r>
+        <w:tab/>
+      </w:r>
+    </w:p>
+    <w:p/>
+    <w:p/>
     <w:p/>
     <w:p/>
     <w:p/>
@@ -1910,6 +2571,155 @@
 <file path=word/numbering.xml><?xml version="1.0" encoding="utf-8"?>
 <w:numbering xmlns:wpc="http://schemas.microsoft.com/office/word/2010/wordprocessingCanvas" xmlns:cx="http://schemas.microsoft.com/office/drawing/2014/chartex" xmlns:cx1="http://schemas.microsoft.com/office/drawing/2015/9/8/chartex" xmlns:cx2="http://schemas.microsoft.com/office/drawing/2015/10/21/chartex" xmlns:cx3="http://schemas.microsoft.com/office/drawing/2016/5/9/chartex" xmlns:cx4="http://schemas.microsoft.com/office/drawing/2016/5/10/chartex" xmlns:cx5="http://schemas.microsoft.com/office/drawing/2016/5/11/chartex" xmlns:cx6="http://schemas.microsoft.com/office/drawing/2016/5/12/chartex" xmlns:cx7="http://schemas.microsoft.com/office/drawing/2016/5/13/chartex" xmlns:cx8="http://schemas.microsoft.com/office/drawing/2016/5/14/chartex" xmlns:mc="http://schemas.openxmlformats.org/markup-compatibility/2006" xmlns:aink="http://schemas.microsoft.com/office/drawing/2016/ink" xmlns:am3d="http://schemas.microsoft.com/office/drawing/2017/model3d" xmlns:o="urn:schemas-microsoft-com:office:office" xmlns:oel="http://schemas.microsoft.com/office/2019/extlst" xmlns:r="http://schemas.openxmlformats.org/officeDocument/2006/relationships" xmlns:m="http://schemas.openxmlformats.org/officeDocument/2006/math" xmlns:v="urn:schemas-microsoft-com:vml" xmlns:wp14="http://schemas.microsoft.com/office/word/2010/wordprocessingDrawing" xmlns:wp="http://schemas.openxmlformats.org/drawingml/2006/wordprocessingDrawing" xmlns:w10="urn:schemas-microsoft-com:office:word" xmlns:w="http://schemas.openxmlformats.org/wordprocessingml/2006/main" xmlns:w14="http://schemas.microsoft.com/office/word/2010/wordml" xmlns:w15="http://schemas.microsoft.com/office/word/2012/wordml" xmlns:w16cex="http://schemas.microsoft.com/office/word/2018/wordml/cex" xmlns:w16cid="http://schemas.microsoft.com/office/word/2016/wordml/cid" xmlns:w16="http://schemas.microsoft.com/office/word/2018/wordml" xmlns:w16du="http://schemas.microsoft.com/office/word/2023/wordml/word16du" xmlns:w16sdtdh="http://schemas.microsoft.com/office/word/2020/wordml/sdtdatahash" xmlns:w16se="http://schemas.microsoft.com/office/word/2015/wordml/symex" xmlns:wpg="http://schemas.microsoft.com/office/word/2010/wordprocessingGroup" xmlns:wpi="http://schemas.microsoft.com/office/word/2010/wordprocessingInk" xmlns:wne="http://schemas.microsoft.com/office/word/2006/wordml" xmlns:wps="http://schemas.microsoft.com/office/word/2010/wordprocessingShape" mc:Ignorable="w14 w15 w16se w16cid w16 w16cex w16sdtdh w16du wp14">
   <w:abstractNum w:abstractNumId="0" w15:restartNumberingAfterBreak="0">
+    <w:nsid w:val="11A21C66"/>
+    <w:multiLevelType w:val="multilevel"/>
+    <w:tmpl w:val="6DFCC662"/>
+    <w:lvl w:ilvl="0">
+      <w:start w:val="1"/>
+      <w:numFmt w:val="bullet"/>
+      <w:lvlText w:val=""/>
+      <w:lvlJc w:val="left"/>
+      <w:pPr>
+        <w:tabs>
+          <w:tab w:val="num" w:pos="720"/>
+        </w:tabs>
+        <w:ind w:left="720" w:hanging="360"/>
+      </w:pPr>
+      <w:rPr>
+        <w:rFonts w:ascii="Symbol" w:hAnsi="Symbol" w:hint="default"/>
+        <w:sz w:val="20"/>
+      </w:rPr>
+    </w:lvl>
+    <w:lvl w:ilvl="1" w:tentative="1">
+      <w:start w:val="1"/>
+      <w:numFmt w:val="bullet"/>
+      <w:lvlText w:val=""/>
+      <w:lvlJc w:val="left"/>
+      <w:pPr>
+        <w:tabs>
+          <w:tab w:val="num" w:pos="1440"/>
+        </w:tabs>
+        <w:ind w:left="1440" w:hanging="360"/>
+      </w:pPr>
+      <w:rPr>
+        <w:rFonts w:ascii="Symbol" w:hAnsi="Symbol" w:hint="default"/>
+        <w:sz w:val="20"/>
+      </w:rPr>
+    </w:lvl>
+    <w:lvl w:ilvl="2" w:tentative="1">
+      <w:start w:val="1"/>
+      <w:numFmt w:val="bullet"/>
+      <w:lvlText w:val=""/>
+      <w:lvlJc w:val="left"/>
+      <w:pPr>
+        <w:tabs>
+          <w:tab w:val="num" w:pos="2160"/>
+        </w:tabs>
+        <w:ind w:left="2160" w:hanging="360"/>
+      </w:pPr>
+      <w:rPr>
+        <w:rFonts w:ascii="Symbol" w:hAnsi="Symbol" w:hint="default"/>
+        <w:sz w:val="20"/>
+      </w:rPr>
+    </w:lvl>
+    <w:lvl w:ilvl="3" w:tentative="1">
+      <w:start w:val="1"/>
+      <w:numFmt w:val="bullet"/>
+      <w:lvlText w:val=""/>
+      <w:lvlJc w:val="left"/>
+      <w:pPr>
+        <w:tabs>
+          <w:tab w:val="num" w:pos="2880"/>
+        </w:tabs>
+        <w:ind w:left="2880" w:hanging="360"/>
+      </w:pPr>
+      <w:rPr>
+        <w:rFonts w:ascii="Symbol" w:hAnsi="Symbol" w:hint="default"/>
+        <w:sz w:val="20"/>
+      </w:rPr>
+    </w:lvl>
+    <w:lvl w:ilvl="4" w:tentative="1">
+      <w:start w:val="1"/>
+      <w:numFmt w:val="bullet"/>
+      <w:lvlText w:val=""/>
+      <w:lvlJc w:val="left"/>
+      <w:pPr>
+        <w:tabs>
+          <w:tab w:val="num" w:pos="3600"/>
+        </w:tabs>
+        <w:ind w:left="3600" w:hanging="360"/>
+      </w:pPr>
+      <w:rPr>
+        <w:rFonts w:ascii="Symbol" w:hAnsi="Symbol" w:hint="default"/>
+        <w:sz w:val="20"/>
+      </w:rPr>
+    </w:lvl>
+    <w:lvl w:ilvl="5" w:tentative="1">
+      <w:start w:val="1"/>
+      <w:numFmt w:val="bullet"/>
+      <w:lvlText w:val=""/>
+      <w:lvlJc w:val="left"/>
+      <w:pPr>
+        <w:tabs>
+          <w:tab w:val="num" w:pos="4320"/>
+        </w:tabs>
+        <w:ind w:left="4320" w:hanging="360"/>
+      </w:pPr>
+      <w:rPr>
+        <w:rFonts w:ascii="Symbol" w:hAnsi="Symbol" w:hint="default"/>
+        <w:sz w:val="20"/>
+      </w:rPr>
+    </w:lvl>
+    <w:lvl w:ilvl="6" w:tentative="1">
+      <w:start w:val="1"/>
+      <w:numFmt w:val="bullet"/>
+      <w:lvlText w:val=""/>
+      <w:lvlJc w:val="left"/>
+      <w:pPr>
+        <w:tabs>
+          <w:tab w:val="num" w:pos="5040"/>
+        </w:tabs>
+        <w:ind w:left="5040" w:hanging="360"/>
+      </w:pPr>
+      <w:rPr>
+        <w:rFonts w:ascii="Symbol" w:hAnsi="Symbol" w:hint="default"/>
+        <w:sz w:val="20"/>
+      </w:rPr>
+    </w:lvl>
+    <w:lvl w:ilvl="7" w:tentative="1">
+      <w:start w:val="1"/>
+      <w:numFmt w:val="bullet"/>
+      <w:lvlText w:val=""/>
+      <w:lvlJc w:val="left"/>
+      <w:pPr>
+        <w:tabs>
+          <w:tab w:val="num" w:pos="5760"/>
+        </w:tabs>
+        <w:ind w:left="5760" w:hanging="360"/>
+      </w:pPr>
+      <w:rPr>
+        <w:rFonts w:ascii="Symbol" w:hAnsi="Symbol" w:hint="default"/>
+        <w:sz w:val="20"/>
+      </w:rPr>
+    </w:lvl>
+    <w:lvl w:ilvl="8" w:tentative="1">
+      <w:start w:val="1"/>
+      <w:numFmt w:val="bullet"/>
+      <w:lvlText w:val=""/>
+      <w:lvlJc w:val="left"/>
+      <w:pPr>
+        <w:tabs>
+          <w:tab w:val="num" w:pos="6480"/>
+        </w:tabs>
+        <w:ind w:left="6480" w:hanging="360"/>
+      </w:pPr>
+      <w:rPr>
+        <w:rFonts w:ascii="Symbol" w:hAnsi="Symbol" w:hint="default"/>
+        <w:sz w:val="20"/>
+      </w:rPr>
+    </w:lvl>
+  </w:abstractNum>
+  <w:abstractNum w:abstractNumId="1" w15:restartNumberingAfterBreak="0">
     <w:nsid w:val="1482775B"/>
     <w:multiLevelType w:val="multilevel"/>
     <w:tmpl w:val="0EBA3C40"/>
@@ -1995,7 +2805,418 @@
       </w:pPr>
     </w:lvl>
   </w:abstractNum>
-  <w:abstractNum w:abstractNumId="1" w15:restartNumberingAfterBreak="0">
+  <w:abstractNum w:abstractNumId="2" w15:restartNumberingAfterBreak="0">
+    <w:nsid w:val="186929A8"/>
+    <w:multiLevelType w:val="multilevel"/>
+    <w:tmpl w:val="915ABE14"/>
+    <w:lvl w:ilvl="0">
+      <w:start w:val="1"/>
+      <w:numFmt w:val="bullet"/>
+      <w:lvlText w:val=""/>
+      <w:lvlJc w:val="left"/>
+      <w:pPr>
+        <w:tabs>
+          <w:tab w:val="num" w:pos="720"/>
+        </w:tabs>
+        <w:ind w:left="720" w:hanging="360"/>
+      </w:pPr>
+      <w:rPr>
+        <w:rFonts w:ascii="Symbol" w:hAnsi="Symbol" w:hint="default"/>
+        <w:sz w:val="20"/>
+      </w:rPr>
+    </w:lvl>
+    <w:lvl w:ilvl="1" w:tentative="1">
+      <w:start w:val="1"/>
+      <w:numFmt w:val="bullet"/>
+      <w:lvlText w:val=""/>
+      <w:lvlJc w:val="left"/>
+      <w:pPr>
+        <w:tabs>
+          <w:tab w:val="num" w:pos="1440"/>
+        </w:tabs>
+        <w:ind w:left="1440" w:hanging="360"/>
+      </w:pPr>
+      <w:rPr>
+        <w:rFonts w:ascii="Symbol" w:hAnsi="Symbol" w:hint="default"/>
+        <w:sz w:val="20"/>
+      </w:rPr>
+    </w:lvl>
+    <w:lvl w:ilvl="2" w:tentative="1">
+      <w:start w:val="1"/>
+      <w:numFmt w:val="bullet"/>
+      <w:lvlText w:val=""/>
+      <w:lvlJc w:val="left"/>
+      <w:pPr>
+        <w:tabs>
+          <w:tab w:val="num" w:pos="2160"/>
+        </w:tabs>
+        <w:ind w:left="2160" w:hanging="360"/>
+      </w:pPr>
+      <w:rPr>
+        <w:rFonts w:ascii="Symbol" w:hAnsi="Symbol" w:hint="default"/>
+        <w:sz w:val="20"/>
+      </w:rPr>
+    </w:lvl>
+    <w:lvl w:ilvl="3" w:tentative="1">
+      <w:start w:val="1"/>
+      <w:numFmt w:val="bullet"/>
+      <w:lvlText w:val=""/>
+      <w:lvlJc w:val="left"/>
+      <w:pPr>
+        <w:tabs>
+          <w:tab w:val="num" w:pos="2880"/>
+        </w:tabs>
+        <w:ind w:left="2880" w:hanging="360"/>
+      </w:pPr>
+      <w:rPr>
+        <w:rFonts w:ascii="Symbol" w:hAnsi="Symbol" w:hint="default"/>
+        <w:sz w:val="20"/>
+      </w:rPr>
+    </w:lvl>
+    <w:lvl w:ilvl="4" w:tentative="1">
+      <w:start w:val="1"/>
+      <w:numFmt w:val="bullet"/>
+      <w:lvlText w:val=""/>
+      <w:lvlJc w:val="left"/>
+      <w:pPr>
+        <w:tabs>
+          <w:tab w:val="num" w:pos="3600"/>
+        </w:tabs>
+        <w:ind w:left="3600" w:hanging="360"/>
+      </w:pPr>
+      <w:rPr>
+        <w:rFonts w:ascii="Symbol" w:hAnsi="Symbol" w:hint="default"/>
+        <w:sz w:val="20"/>
+      </w:rPr>
+    </w:lvl>
+    <w:lvl w:ilvl="5" w:tentative="1">
+      <w:start w:val="1"/>
+      <w:numFmt w:val="bullet"/>
+      <w:lvlText w:val=""/>
+      <w:lvlJc w:val="left"/>
+      <w:pPr>
+        <w:tabs>
+          <w:tab w:val="num" w:pos="4320"/>
+        </w:tabs>
+        <w:ind w:left="4320" w:hanging="360"/>
+      </w:pPr>
+      <w:rPr>
+        <w:rFonts w:ascii="Symbol" w:hAnsi="Symbol" w:hint="default"/>
+        <w:sz w:val="20"/>
+      </w:rPr>
+    </w:lvl>
+    <w:lvl w:ilvl="6" w:tentative="1">
+      <w:start w:val="1"/>
+      <w:numFmt w:val="bullet"/>
+      <w:lvlText w:val=""/>
+      <w:lvlJc w:val="left"/>
+      <w:pPr>
+        <w:tabs>
+          <w:tab w:val="num" w:pos="5040"/>
+        </w:tabs>
+        <w:ind w:left="5040" w:hanging="360"/>
+      </w:pPr>
+      <w:rPr>
+        <w:rFonts w:ascii="Symbol" w:hAnsi="Symbol" w:hint="default"/>
+        <w:sz w:val="20"/>
+      </w:rPr>
+    </w:lvl>
+    <w:lvl w:ilvl="7" w:tentative="1">
+      <w:start w:val="1"/>
+      <w:numFmt w:val="bullet"/>
+      <w:lvlText w:val=""/>
+      <w:lvlJc w:val="left"/>
+      <w:pPr>
+        <w:tabs>
+          <w:tab w:val="num" w:pos="5760"/>
+        </w:tabs>
+        <w:ind w:left="5760" w:hanging="360"/>
+      </w:pPr>
+      <w:rPr>
+        <w:rFonts w:ascii="Symbol" w:hAnsi="Symbol" w:hint="default"/>
+        <w:sz w:val="20"/>
+      </w:rPr>
+    </w:lvl>
+    <w:lvl w:ilvl="8" w:tentative="1">
+      <w:start w:val="1"/>
+      <w:numFmt w:val="bullet"/>
+      <w:lvlText w:val=""/>
+      <w:lvlJc w:val="left"/>
+      <w:pPr>
+        <w:tabs>
+          <w:tab w:val="num" w:pos="6480"/>
+        </w:tabs>
+        <w:ind w:left="6480" w:hanging="360"/>
+      </w:pPr>
+      <w:rPr>
+        <w:rFonts w:ascii="Symbol" w:hAnsi="Symbol" w:hint="default"/>
+        <w:sz w:val="20"/>
+      </w:rPr>
+    </w:lvl>
+  </w:abstractNum>
+  <w:abstractNum w:abstractNumId="3" w15:restartNumberingAfterBreak="0">
+    <w:nsid w:val="1F7925D2"/>
+    <w:multiLevelType w:val="hybridMultilevel"/>
+    <w:tmpl w:val="55E45E06"/>
+    <w:lvl w:ilvl="0" w:tplc="04090005">
+      <w:start w:val="1"/>
+      <w:numFmt w:val="bullet"/>
+      <w:lvlText w:val=""/>
+      <w:lvlJc w:val="left"/>
+      <w:pPr>
+        <w:ind w:left="1440" w:hanging="360"/>
+      </w:pPr>
+      <w:rPr>
+        <w:rFonts w:ascii="Wingdings" w:hAnsi="Wingdings" w:hint="default"/>
+      </w:rPr>
+    </w:lvl>
+    <w:lvl w:ilvl="1" w:tplc="04090003" w:tentative="1">
+      <w:start w:val="1"/>
+      <w:numFmt w:val="bullet"/>
+      <w:lvlText w:val="o"/>
+      <w:lvlJc w:val="left"/>
+      <w:pPr>
+        <w:ind w:left="2160" w:hanging="360"/>
+      </w:pPr>
+      <w:rPr>
+        <w:rFonts w:ascii="Courier New" w:hAnsi="Courier New" w:cs="Courier New" w:hint="default"/>
+      </w:rPr>
+    </w:lvl>
+    <w:lvl w:ilvl="2" w:tplc="04090005" w:tentative="1">
+      <w:start w:val="1"/>
+      <w:numFmt w:val="bullet"/>
+      <w:lvlText w:val=""/>
+      <w:lvlJc w:val="left"/>
+      <w:pPr>
+        <w:ind w:left="2880" w:hanging="360"/>
+      </w:pPr>
+      <w:rPr>
+        <w:rFonts w:ascii="Wingdings" w:hAnsi="Wingdings" w:hint="default"/>
+      </w:rPr>
+    </w:lvl>
+    <w:lvl w:ilvl="3" w:tplc="04090001" w:tentative="1">
+      <w:start w:val="1"/>
+      <w:numFmt w:val="bullet"/>
+      <w:lvlText w:val=""/>
+      <w:lvlJc w:val="left"/>
+      <w:pPr>
+        <w:ind w:left="3600" w:hanging="360"/>
+      </w:pPr>
+      <w:rPr>
+        <w:rFonts w:ascii="Symbol" w:hAnsi="Symbol" w:hint="default"/>
+      </w:rPr>
+    </w:lvl>
+    <w:lvl w:ilvl="4" w:tplc="04090003" w:tentative="1">
+      <w:start w:val="1"/>
+      <w:numFmt w:val="bullet"/>
+      <w:lvlText w:val="o"/>
+      <w:lvlJc w:val="left"/>
+      <w:pPr>
+        <w:ind w:left="4320" w:hanging="360"/>
+      </w:pPr>
+      <w:rPr>
+        <w:rFonts w:ascii="Courier New" w:hAnsi="Courier New" w:cs="Courier New" w:hint="default"/>
+      </w:rPr>
+    </w:lvl>
+    <w:lvl w:ilvl="5" w:tplc="04090005" w:tentative="1">
+      <w:start w:val="1"/>
+      <w:numFmt w:val="bullet"/>
+      <w:lvlText w:val=""/>
+      <w:lvlJc w:val="left"/>
+      <w:pPr>
+        <w:ind w:left="5040" w:hanging="360"/>
+      </w:pPr>
+      <w:rPr>
+        <w:rFonts w:ascii="Wingdings" w:hAnsi="Wingdings" w:hint="default"/>
+      </w:rPr>
+    </w:lvl>
+    <w:lvl w:ilvl="6" w:tplc="04090001" w:tentative="1">
+      <w:start w:val="1"/>
+      <w:numFmt w:val="bullet"/>
+      <w:lvlText w:val=""/>
+      <w:lvlJc w:val="left"/>
+      <w:pPr>
+        <w:ind w:left="5760" w:hanging="360"/>
+      </w:pPr>
+      <w:rPr>
+        <w:rFonts w:ascii="Symbol" w:hAnsi="Symbol" w:hint="default"/>
+      </w:rPr>
+    </w:lvl>
+    <w:lvl w:ilvl="7" w:tplc="04090003" w:tentative="1">
+      <w:start w:val="1"/>
+      <w:numFmt w:val="bullet"/>
+      <w:lvlText w:val="o"/>
+      <w:lvlJc w:val="left"/>
+      <w:pPr>
+        <w:ind w:left="6480" w:hanging="360"/>
+      </w:pPr>
+      <w:rPr>
+        <w:rFonts w:ascii="Courier New" w:hAnsi="Courier New" w:cs="Courier New" w:hint="default"/>
+      </w:rPr>
+    </w:lvl>
+    <w:lvl w:ilvl="8" w:tplc="04090005" w:tentative="1">
+      <w:start w:val="1"/>
+      <w:numFmt w:val="bullet"/>
+      <w:lvlText w:val=""/>
+      <w:lvlJc w:val="left"/>
+      <w:pPr>
+        <w:ind w:left="7200" w:hanging="360"/>
+      </w:pPr>
+      <w:rPr>
+        <w:rFonts w:ascii="Wingdings" w:hAnsi="Wingdings" w:hint="default"/>
+      </w:rPr>
+    </w:lvl>
+  </w:abstractNum>
+  <w:abstractNum w:abstractNumId="4" w15:restartNumberingAfterBreak="0">
+    <w:nsid w:val="34A844B5"/>
+    <w:multiLevelType w:val="multilevel"/>
+    <w:tmpl w:val="0FFA541C"/>
+    <w:lvl w:ilvl="0">
+      <w:start w:val="1"/>
+      <w:numFmt w:val="bullet"/>
+      <w:lvlText w:val=""/>
+      <w:lvlJc w:val="left"/>
+      <w:pPr>
+        <w:tabs>
+          <w:tab w:val="num" w:pos="720"/>
+        </w:tabs>
+        <w:ind w:left="720" w:hanging="360"/>
+      </w:pPr>
+      <w:rPr>
+        <w:rFonts w:ascii="Symbol" w:hAnsi="Symbol" w:hint="default"/>
+        <w:sz w:val="20"/>
+      </w:rPr>
+    </w:lvl>
+    <w:lvl w:ilvl="1" w:tentative="1">
+      <w:start w:val="1"/>
+      <w:numFmt w:val="bullet"/>
+      <w:lvlText w:val=""/>
+      <w:lvlJc w:val="left"/>
+      <w:pPr>
+        <w:tabs>
+          <w:tab w:val="num" w:pos="1440"/>
+        </w:tabs>
+        <w:ind w:left="1440" w:hanging="360"/>
+      </w:pPr>
+      <w:rPr>
+        <w:rFonts w:ascii="Symbol" w:hAnsi="Symbol" w:hint="default"/>
+        <w:sz w:val="20"/>
+      </w:rPr>
+    </w:lvl>
+    <w:lvl w:ilvl="2" w:tentative="1">
+      <w:start w:val="1"/>
+      <w:numFmt w:val="bullet"/>
+      <w:lvlText w:val=""/>
+      <w:lvlJc w:val="left"/>
+      <w:pPr>
+        <w:tabs>
+          <w:tab w:val="num" w:pos="2160"/>
+        </w:tabs>
+        <w:ind w:left="2160" w:hanging="360"/>
+      </w:pPr>
+      <w:rPr>
+        <w:rFonts w:ascii="Symbol" w:hAnsi="Symbol" w:hint="default"/>
+        <w:sz w:val="20"/>
+      </w:rPr>
+    </w:lvl>
+    <w:lvl w:ilvl="3" w:tentative="1">
+      <w:start w:val="1"/>
+      <w:numFmt w:val="bullet"/>
+      <w:lvlText w:val=""/>
+      <w:lvlJc w:val="left"/>
+      <w:pPr>
+        <w:tabs>
+          <w:tab w:val="num" w:pos="2880"/>
+        </w:tabs>
+        <w:ind w:left="2880" w:hanging="360"/>
+      </w:pPr>
+      <w:rPr>
+        <w:rFonts w:ascii="Symbol" w:hAnsi="Symbol" w:hint="default"/>
+        <w:sz w:val="20"/>
+      </w:rPr>
+    </w:lvl>
+    <w:lvl w:ilvl="4" w:tentative="1">
+      <w:start w:val="1"/>
+      <w:numFmt w:val="bullet"/>
+      <w:lvlText w:val=""/>
+      <w:lvlJc w:val="left"/>
+      <w:pPr>
+        <w:tabs>
+          <w:tab w:val="num" w:pos="3600"/>
+        </w:tabs>
+        <w:ind w:left="3600" w:hanging="360"/>
+      </w:pPr>
+      <w:rPr>
+        <w:rFonts w:ascii="Symbol" w:hAnsi="Symbol" w:hint="default"/>
+        <w:sz w:val="20"/>
+      </w:rPr>
+    </w:lvl>
+    <w:lvl w:ilvl="5" w:tentative="1">
+      <w:start w:val="1"/>
+      <w:numFmt w:val="bullet"/>
+      <w:lvlText w:val=""/>
+      <w:lvlJc w:val="left"/>
+      <w:pPr>
+        <w:tabs>
+          <w:tab w:val="num" w:pos="4320"/>
+        </w:tabs>
+        <w:ind w:left="4320" w:hanging="360"/>
+      </w:pPr>
+      <w:rPr>
+        <w:rFonts w:ascii="Symbol" w:hAnsi="Symbol" w:hint="default"/>
+        <w:sz w:val="20"/>
+      </w:rPr>
+    </w:lvl>
+    <w:lvl w:ilvl="6" w:tentative="1">
+      <w:start w:val="1"/>
+      <w:numFmt w:val="bullet"/>
+      <w:lvlText w:val=""/>
+      <w:lvlJc w:val="left"/>
+      <w:pPr>
+        <w:tabs>
+          <w:tab w:val="num" w:pos="5040"/>
+        </w:tabs>
+        <w:ind w:left="5040" w:hanging="360"/>
+      </w:pPr>
+      <w:rPr>
+        <w:rFonts w:ascii="Symbol" w:hAnsi="Symbol" w:hint="default"/>
+        <w:sz w:val="20"/>
+      </w:rPr>
+    </w:lvl>
+    <w:lvl w:ilvl="7" w:tentative="1">
+      <w:start w:val="1"/>
+      <w:numFmt w:val="bullet"/>
+      <w:lvlText w:val=""/>
+      <w:lvlJc w:val="left"/>
+      <w:pPr>
+        <w:tabs>
+          <w:tab w:val="num" w:pos="5760"/>
+        </w:tabs>
+        <w:ind w:left="5760" w:hanging="360"/>
+      </w:pPr>
+      <w:rPr>
+        <w:rFonts w:ascii="Symbol" w:hAnsi="Symbol" w:hint="default"/>
+        <w:sz w:val="20"/>
+      </w:rPr>
+    </w:lvl>
+    <w:lvl w:ilvl="8" w:tentative="1">
+      <w:start w:val="1"/>
+      <w:numFmt w:val="bullet"/>
+      <w:lvlText w:val=""/>
+      <w:lvlJc w:val="left"/>
+      <w:pPr>
+        <w:tabs>
+          <w:tab w:val="num" w:pos="6480"/>
+        </w:tabs>
+        <w:ind w:left="6480" w:hanging="360"/>
+      </w:pPr>
+      <w:rPr>
+        <w:rFonts w:ascii="Symbol" w:hAnsi="Symbol" w:hint="default"/>
+        <w:sz w:val="20"/>
+      </w:rPr>
+    </w:lvl>
+  </w:abstractNum>
+  <w:abstractNum w:abstractNumId="5" w15:restartNumberingAfterBreak="0">
     <w:nsid w:val="3F667914"/>
     <w:multiLevelType w:val="hybridMultilevel"/>
     <w:tmpl w:val="A11C337E"/>
@@ -2081,10 +3302,755 @@
       </w:pPr>
     </w:lvl>
   </w:abstractNum>
-  <w:abstractNum w:abstractNumId="2" w15:restartNumberingAfterBreak="0">
+  <w:abstractNum w:abstractNumId="6" w15:restartNumberingAfterBreak="0">
+    <w:nsid w:val="41330ACF"/>
+    <w:multiLevelType w:val="multilevel"/>
+    <w:tmpl w:val="D598C87C"/>
+    <w:lvl w:ilvl="0">
+      <w:start w:val="1"/>
+      <w:numFmt w:val="bullet"/>
+      <w:lvlText w:val=""/>
+      <w:lvlJc w:val="left"/>
+      <w:pPr>
+        <w:tabs>
+          <w:tab w:val="num" w:pos="720"/>
+        </w:tabs>
+        <w:ind w:left="720" w:hanging="360"/>
+      </w:pPr>
+      <w:rPr>
+        <w:rFonts w:ascii="Symbol" w:hAnsi="Symbol" w:hint="default"/>
+        <w:sz w:val="20"/>
+      </w:rPr>
+    </w:lvl>
+    <w:lvl w:ilvl="1" w:tentative="1">
+      <w:start w:val="1"/>
+      <w:numFmt w:val="bullet"/>
+      <w:lvlText w:val=""/>
+      <w:lvlJc w:val="left"/>
+      <w:pPr>
+        <w:tabs>
+          <w:tab w:val="num" w:pos="1440"/>
+        </w:tabs>
+        <w:ind w:left="1440" w:hanging="360"/>
+      </w:pPr>
+      <w:rPr>
+        <w:rFonts w:ascii="Symbol" w:hAnsi="Symbol" w:hint="default"/>
+        <w:sz w:val="20"/>
+      </w:rPr>
+    </w:lvl>
+    <w:lvl w:ilvl="2" w:tentative="1">
+      <w:start w:val="1"/>
+      <w:numFmt w:val="bullet"/>
+      <w:lvlText w:val=""/>
+      <w:lvlJc w:val="left"/>
+      <w:pPr>
+        <w:tabs>
+          <w:tab w:val="num" w:pos="2160"/>
+        </w:tabs>
+        <w:ind w:left="2160" w:hanging="360"/>
+      </w:pPr>
+      <w:rPr>
+        <w:rFonts w:ascii="Symbol" w:hAnsi="Symbol" w:hint="default"/>
+        <w:sz w:val="20"/>
+      </w:rPr>
+    </w:lvl>
+    <w:lvl w:ilvl="3" w:tentative="1">
+      <w:start w:val="1"/>
+      <w:numFmt w:val="bullet"/>
+      <w:lvlText w:val=""/>
+      <w:lvlJc w:val="left"/>
+      <w:pPr>
+        <w:tabs>
+          <w:tab w:val="num" w:pos="2880"/>
+        </w:tabs>
+        <w:ind w:left="2880" w:hanging="360"/>
+      </w:pPr>
+      <w:rPr>
+        <w:rFonts w:ascii="Symbol" w:hAnsi="Symbol" w:hint="default"/>
+        <w:sz w:val="20"/>
+      </w:rPr>
+    </w:lvl>
+    <w:lvl w:ilvl="4" w:tentative="1">
+      <w:start w:val="1"/>
+      <w:numFmt w:val="bullet"/>
+      <w:lvlText w:val=""/>
+      <w:lvlJc w:val="left"/>
+      <w:pPr>
+        <w:tabs>
+          <w:tab w:val="num" w:pos="3600"/>
+        </w:tabs>
+        <w:ind w:left="3600" w:hanging="360"/>
+      </w:pPr>
+      <w:rPr>
+        <w:rFonts w:ascii="Symbol" w:hAnsi="Symbol" w:hint="default"/>
+        <w:sz w:val="20"/>
+      </w:rPr>
+    </w:lvl>
+    <w:lvl w:ilvl="5" w:tentative="1">
+      <w:start w:val="1"/>
+      <w:numFmt w:val="bullet"/>
+      <w:lvlText w:val=""/>
+      <w:lvlJc w:val="left"/>
+      <w:pPr>
+        <w:tabs>
+          <w:tab w:val="num" w:pos="4320"/>
+        </w:tabs>
+        <w:ind w:left="4320" w:hanging="360"/>
+      </w:pPr>
+      <w:rPr>
+        <w:rFonts w:ascii="Symbol" w:hAnsi="Symbol" w:hint="default"/>
+        <w:sz w:val="20"/>
+      </w:rPr>
+    </w:lvl>
+    <w:lvl w:ilvl="6" w:tentative="1">
+      <w:start w:val="1"/>
+      <w:numFmt w:val="bullet"/>
+      <w:lvlText w:val=""/>
+      <w:lvlJc w:val="left"/>
+      <w:pPr>
+        <w:tabs>
+          <w:tab w:val="num" w:pos="5040"/>
+        </w:tabs>
+        <w:ind w:left="5040" w:hanging="360"/>
+      </w:pPr>
+      <w:rPr>
+        <w:rFonts w:ascii="Symbol" w:hAnsi="Symbol" w:hint="default"/>
+        <w:sz w:val="20"/>
+      </w:rPr>
+    </w:lvl>
+    <w:lvl w:ilvl="7" w:tentative="1">
+      <w:start w:val="1"/>
+      <w:numFmt w:val="bullet"/>
+      <w:lvlText w:val=""/>
+      <w:lvlJc w:val="left"/>
+      <w:pPr>
+        <w:tabs>
+          <w:tab w:val="num" w:pos="5760"/>
+        </w:tabs>
+        <w:ind w:left="5760" w:hanging="360"/>
+      </w:pPr>
+      <w:rPr>
+        <w:rFonts w:ascii="Symbol" w:hAnsi="Symbol" w:hint="default"/>
+        <w:sz w:val="20"/>
+      </w:rPr>
+    </w:lvl>
+    <w:lvl w:ilvl="8" w:tentative="1">
+      <w:start w:val="1"/>
+      <w:numFmt w:val="bullet"/>
+      <w:lvlText w:val=""/>
+      <w:lvlJc w:val="left"/>
+      <w:pPr>
+        <w:tabs>
+          <w:tab w:val="num" w:pos="6480"/>
+        </w:tabs>
+        <w:ind w:left="6480" w:hanging="360"/>
+      </w:pPr>
+      <w:rPr>
+        <w:rFonts w:ascii="Symbol" w:hAnsi="Symbol" w:hint="default"/>
+        <w:sz w:val="20"/>
+      </w:rPr>
+    </w:lvl>
+  </w:abstractNum>
+  <w:abstractNum w:abstractNumId="7" w15:restartNumberingAfterBreak="0">
+    <w:nsid w:val="433F0DA1"/>
+    <w:multiLevelType w:val="multilevel"/>
+    <w:tmpl w:val="1FD0C962"/>
+    <w:lvl w:ilvl="0">
+      <w:start w:val="1"/>
+      <w:numFmt w:val="bullet"/>
+      <w:lvlText w:val=""/>
+      <w:lvlJc w:val="left"/>
+      <w:pPr>
+        <w:tabs>
+          <w:tab w:val="num" w:pos="720"/>
+        </w:tabs>
+        <w:ind w:left="720" w:hanging="360"/>
+      </w:pPr>
+      <w:rPr>
+        <w:rFonts w:ascii="Symbol" w:hAnsi="Symbol" w:hint="default"/>
+        <w:sz w:val="20"/>
+      </w:rPr>
+    </w:lvl>
+    <w:lvl w:ilvl="1" w:tentative="1">
+      <w:start w:val="1"/>
+      <w:numFmt w:val="bullet"/>
+      <w:lvlText w:val=""/>
+      <w:lvlJc w:val="left"/>
+      <w:pPr>
+        <w:tabs>
+          <w:tab w:val="num" w:pos="1440"/>
+        </w:tabs>
+        <w:ind w:left="1440" w:hanging="360"/>
+      </w:pPr>
+      <w:rPr>
+        <w:rFonts w:ascii="Symbol" w:hAnsi="Symbol" w:hint="default"/>
+        <w:sz w:val="20"/>
+      </w:rPr>
+    </w:lvl>
+    <w:lvl w:ilvl="2" w:tentative="1">
+      <w:start w:val="1"/>
+      <w:numFmt w:val="bullet"/>
+      <w:lvlText w:val=""/>
+      <w:lvlJc w:val="left"/>
+      <w:pPr>
+        <w:tabs>
+          <w:tab w:val="num" w:pos="2160"/>
+        </w:tabs>
+        <w:ind w:left="2160" w:hanging="360"/>
+      </w:pPr>
+      <w:rPr>
+        <w:rFonts w:ascii="Symbol" w:hAnsi="Symbol" w:hint="default"/>
+        <w:sz w:val="20"/>
+      </w:rPr>
+    </w:lvl>
+    <w:lvl w:ilvl="3" w:tentative="1">
+      <w:start w:val="1"/>
+      <w:numFmt w:val="bullet"/>
+      <w:lvlText w:val=""/>
+      <w:lvlJc w:val="left"/>
+      <w:pPr>
+        <w:tabs>
+          <w:tab w:val="num" w:pos="2880"/>
+        </w:tabs>
+        <w:ind w:left="2880" w:hanging="360"/>
+      </w:pPr>
+      <w:rPr>
+        <w:rFonts w:ascii="Symbol" w:hAnsi="Symbol" w:hint="default"/>
+        <w:sz w:val="20"/>
+      </w:rPr>
+    </w:lvl>
+    <w:lvl w:ilvl="4" w:tentative="1">
+      <w:start w:val="1"/>
+      <w:numFmt w:val="bullet"/>
+      <w:lvlText w:val=""/>
+      <w:lvlJc w:val="left"/>
+      <w:pPr>
+        <w:tabs>
+          <w:tab w:val="num" w:pos="3600"/>
+        </w:tabs>
+        <w:ind w:left="3600" w:hanging="360"/>
+      </w:pPr>
+      <w:rPr>
+        <w:rFonts w:ascii="Symbol" w:hAnsi="Symbol" w:hint="default"/>
+        <w:sz w:val="20"/>
+      </w:rPr>
+    </w:lvl>
+    <w:lvl w:ilvl="5" w:tentative="1">
+      <w:start w:val="1"/>
+      <w:numFmt w:val="bullet"/>
+      <w:lvlText w:val=""/>
+      <w:lvlJc w:val="left"/>
+      <w:pPr>
+        <w:tabs>
+          <w:tab w:val="num" w:pos="4320"/>
+        </w:tabs>
+        <w:ind w:left="4320" w:hanging="360"/>
+      </w:pPr>
+      <w:rPr>
+        <w:rFonts w:ascii="Symbol" w:hAnsi="Symbol" w:hint="default"/>
+        <w:sz w:val="20"/>
+      </w:rPr>
+    </w:lvl>
+    <w:lvl w:ilvl="6" w:tentative="1">
+      <w:start w:val="1"/>
+      <w:numFmt w:val="bullet"/>
+      <w:lvlText w:val=""/>
+      <w:lvlJc w:val="left"/>
+      <w:pPr>
+        <w:tabs>
+          <w:tab w:val="num" w:pos="5040"/>
+        </w:tabs>
+        <w:ind w:left="5040" w:hanging="360"/>
+      </w:pPr>
+      <w:rPr>
+        <w:rFonts w:ascii="Symbol" w:hAnsi="Symbol" w:hint="default"/>
+        <w:sz w:val="20"/>
+      </w:rPr>
+    </w:lvl>
+    <w:lvl w:ilvl="7" w:tentative="1">
+      <w:start w:val="1"/>
+      <w:numFmt w:val="bullet"/>
+      <w:lvlText w:val=""/>
+      <w:lvlJc w:val="left"/>
+      <w:pPr>
+        <w:tabs>
+          <w:tab w:val="num" w:pos="5760"/>
+        </w:tabs>
+        <w:ind w:left="5760" w:hanging="360"/>
+      </w:pPr>
+      <w:rPr>
+        <w:rFonts w:ascii="Symbol" w:hAnsi="Symbol" w:hint="default"/>
+        <w:sz w:val="20"/>
+      </w:rPr>
+    </w:lvl>
+    <w:lvl w:ilvl="8" w:tentative="1">
+      <w:start w:val="1"/>
+      <w:numFmt w:val="bullet"/>
+      <w:lvlText w:val=""/>
+      <w:lvlJc w:val="left"/>
+      <w:pPr>
+        <w:tabs>
+          <w:tab w:val="num" w:pos="6480"/>
+        </w:tabs>
+        <w:ind w:left="6480" w:hanging="360"/>
+      </w:pPr>
+      <w:rPr>
+        <w:rFonts w:ascii="Symbol" w:hAnsi="Symbol" w:hint="default"/>
+        <w:sz w:val="20"/>
+      </w:rPr>
+    </w:lvl>
+  </w:abstractNum>
+  <w:abstractNum w:abstractNumId="8" w15:restartNumberingAfterBreak="0">
+    <w:nsid w:val="4E8172A5"/>
+    <w:multiLevelType w:val="multilevel"/>
+    <w:tmpl w:val="DC5C7130"/>
+    <w:lvl w:ilvl="0">
+      <w:start w:val="1"/>
+      <w:numFmt w:val="bullet"/>
+      <w:lvlText w:val=""/>
+      <w:lvlJc w:val="left"/>
+      <w:pPr>
+        <w:tabs>
+          <w:tab w:val="num" w:pos="720"/>
+        </w:tabs>
+        <w:ind w:left="720" w:hanging="360"/>
+      </w:pPr>
+      <w:rPr>
+        <w:rFonts w:ascii="Symbol" w:hAnsi="Symbol" w:hint="default"/>
+        <w:sz w:val="20"/>
+      </w:rPr>
+    </w:lvl>
+    <w:lvl w:ilvl="1" w:tentative="1">
+      <w:start w:val="1"/>
+      <w:numFmt w:val="bullet"/>
+      <w:lvlText w:val=""/>
+      <w:lvlJc w:val="left"/>
+      <w:pPr>
+        <w:tabs>
+          <w:tab w:val="num" w:pos="1440"/>
+        </w:tabs>
+        <w:ind w:left="1440" w:hanging="360"/>
+      </w:pPr>
+      <w:rPr>
+        <w:rFonts w:ascii="Symbol" w:hAnsi="Symbol" w:hint="default"/>
+        <w:sz w:val="20"/>
+      </w:rPr>
+    </w:lvl>
+    <w:lvl w:ilvl="2" w:tentative="1">
+      <w:start w:val="1"/>
+      <w:numFmt w:val="bullet"/>
+      <w:lvlText w:val=""/>
+      <w:lvlJc w:val="left"/>
+      <w:pPr>
+        <w:tabs>
+          <w:tab w:val="num" w:pos="2160"/>
+        </w:tabs>
+        <w:ind w:left="2160" w:hanging="360"/>
+      </w:pPr>
+      <w:rPr>
+        <w:rFonts w:ascii="Symbol" w:hAnsi="Symbol" w:hint="default"/>
+        <w:sz w:val="20"/>
+      </w:rPr>
+    </w:lvl>
+    <w:lvl w:ilvl="3" w:tentative="1">
+      <w:start w:val="1"/>
+      <w:numFmt w:val="bullet"/>
+      <w:lvlText w:val=""/>
+      <w:lvlJc w:val="left"/>
+      <w:pPr>
+        <w:tabs>
+          <w:tab w:val="num" w:pos="2880"/>
+        </w:tabs>
+        <w:ind w:left="2880" w:hanging="360"/>
+      </w:pPr>
+      <w:rPr>
+        <w:rFonts w:ascii="Symbol" w:hAnsi="Symbol" w:hint="default"/>
+        <w:sz w:val="20"/>
+      </w:rPr>
+    </w:lvl>
+    <w:lvl w:ilvl="4" w:tentative="1">
+      <w:start w:val="1"/>
+      <w:numFmt w:val="bullet"/>
+      <w:lvlText w:val=""/>
+      <w:lvlJc w:val="left"/>
+      <w:pPr>
+        <w:tabs>
+          <w:tab w:val="num" w:pos="3600"/>
+        </w:tabs>
+        <w:ind w:left="3600" w:hanging="360"/>
+      </w:pPr>
+      <w:rPr>
+        <w:rFonts w:ascii="Symbol" w:hAnsi="Symbol" w:hint="default"/>
+        <w:sz w:val="20"/>
+      </w:rPr>
+    </w:lvl>
+    <w:lvl w:ilvl="5" w:tentative="1">
+      <w:start w:val="1"/>
+      <w:numFmt w:val="bullet"/>
+      <w:lvlText w:val=""/>
+      <w:lvlJc w:val="left"/>
+      <w:pPr>
+        <w:tabs>
+          <w:tab w:val="num" w:pos="4320"/>
+        </w:tabs>
+        <w:ind w:left="4320" w:hanging="360"/>
+      </w:pPr>
+      <w:rPr>
+        <w:rFonts w:ascii="Symbol" w:hAnsi="Symbol" w:hint="default"/>
+        <w:sz w:val="20"/>
+      </w:rPr>
+    </w:lvl>
+    <w:lvl w:ilvl="6" w:tentative="1">
+      <w:start w:val="1"/>
+      <w:numFmt w:val="bullet"/>
+      <w:lvlText w:val=""/>
+      <w:lvlJc w:val="left"/>
+      <w:pPr>
+        <w:tabs>
+          <w:tab w:val="num" w:pos="5040"/>
+        </w:tabs>
+        <w:ind w:left="5040" w:hanging="360"/>
+      </w:pPr>
+      <w:rPr>
+        <w:rFonts w:ascii="Symbol" w:hAnsi="Symbol" w:hint="default"/>
+        <w:sz w:val="20"/>
+      </w:rPr>
+    </w:lvl>
+    <w:lvl w:ilvl="7" w:tentative="1">
+      <w:start w:val="1"/>
+      <w:numFmt w:val="bullet"/>
+      <w:lvlText w:val=""/>
+      <w:lvlJc w:val="left"/>
+      <w:pPr>
+        <w:tabs>
+          <w:tab w:val="num" w:pos="5760"/>
+        </w:tabs>
+        <w:ind w:left="5760" w:hanging="360"/>
+      </w:pPr>
+      <w:rPr>
+        <w:rFonts w:ascii="Symbol" w:hAnsi="Symbol" w:hint="default"/>
+        <w:sz w:val="20"/>
+      </w:rPr>
+    </w:lvl>
+    <w:lvl w:ilvl="8" w:tentative="1">
+      <w:start w:val="1"/>
+      <w:numFmt w:val="bullet"/>
+      <w:lvlText w:val=""/>
+      <w:lvlJc w:val="left"/>
+      <w:pPr>
+        <w:tabs>
+          <w:tab w:val="num" w:pos="6480"/>
+        </w:tabs>
+        <w:ind w:left="6480" w:hanging="360"/>
+      </w:pPr>
+      <w:rPr>
+        <w:rFonts w:ascii="Symbol" w:hAnsi="Symbol" w:hint="default"/>
+        <w:sz w:val="20"/>
+      </w:rPr>
+    </w:lvl>
+  </w:abstractNum>
+  <w:abstractNum w:abstractNumId="9" w15:restartNumberingAfterBreak="0">
+    <w:nsid w:val="4EDC017A"/>
+    <w:multiLevelType w:val="multilevel"/>
+    <w:tmpl w:val="BB7E8358"/>
+    <w:lvl w:ilvl="0">
+      <w:start w:val="1"/>
+      <w:numFmt w:val="bullet"/>
+      <w:lvlText w:val=""/>
+      <w:lvlJc w:val="left"/>
+      <w:pPr>
+        <w:tabs>
+          <w:tab w:val="num" w:pos="720"/>
+        </w:tabs>
+        <w:ind w:left="720" w:hanging="360"/>
+      </w:pPr>
+      <w:rPr>
+        <w:rFonts w:ascii="Symbol" w:hAnsi="Symbol" w:hint="default"/>
+        <w:sz w:val="20"/>
+      </w:rPr>
+    </w:lvl>
+    <w:lvl w:ilvl="1" w:tentative="1">
+      <w:start w:val="1"/>
+      <w:numFmt w:val="bullet"/>
+      <w:lvlText w:val=""/>
+      <w:lvlJc w:val="left"/>
+      <w:pPr>
+        <w:tabs>
+          <w:tab w:val="num" w:pos="1440"/>
+        </w:tabs>
+        <w:ind w:left="1440" w:hanging="360"/>
+      </w:pPr>
+      <w:rPr>
+        <w:rFonts w:ascii="Symbol" w:hAnsi="Symbol" w:hint="default"/>
+        <w:sz w:val="20"/>
+      </w:rPr>
+    </w:lvl>
+    <w:lvl w:ilvl="2" w:tentative="1">
+      <w:start w:val="1"/>
+      <w:numFmt w:val="bullet"/>
+      <w:lvlText w:val=""/>
+      <w:lvlJc w:val="left"/>
+      <w:pPr>
+        <w:tabs>
+          <w:tab w:val="num" w:pos="2160"/>
+        </w:tabs>
+        <w:ind w:left="2160" w:hanging="360"/>
+      </w:pPr>
+      <w:rPr>
+        <w:rFonts w:ascii="Symbol" w:hAnsi="Symbol" w:hint="default"/>
+        <w:sz w:val="20"/>
+      </w:rPr>
+    </w:lvl>
+    <w:lvl w:ilvl="3" w:tentative="1">
+      <w:start w:val="1"/>
+      <w:numFmt w:val="bullet"/>
+      <w:lvlText w:val=""/>
+      <w:lvlJc w:val="left"/>
+      <w:pPr>
+        <w:tabs>
+          <w:tab w:val="num" w:pos="2880"/>
+        </w:tabs>
+        <w:ind w:left="2880" w:hanging="360"/>
+      </w:pPr>
+      <w:rPr>
+        <w:rFonts w:ascii="Symbol" w:hAnsi="Symbol" w:hint="default"/>
+        <w:sz w:val="20"/>
+      </w:rPr>
+    </w:lvl>
+    <w:lvl w:ilvl="4" w:tentative="1">
+      <w:start w:val="1"/>
+      <w:numFmt w:val="bullet"/>
+      <w:lvlText w:val=""/>
+      <w:lvlJc w:val="left"/>
+      <w:pPr>
+        <w:tabs>
+          <w:tab w:val="num" w:pos="3600"/>
+        </w:tabs>
+        <w:ind w:left="3600" w:hanging="360"/>
+      </w:pPr>
+      <w:rPr>
+        <w:rFonts w:ascii="Symbol" w:hAnsi="Symbol" w:hint="default"/>
+        <w:sz w:val="20"/>
+      </w:rPr>
+    </w:lvl>
+    <w:lvl w:ilvl="5" w:tentative="1">
+      <w:start w:val="1"/>
+      <w:numFmt w:val="bullet"/>
+      <w:lvlText w:val=""/>
+      <w:lvlJc w:val="left"/>
+      <w:pPr>
+        <w:tabs>
+          <w:tab w:val="num" w:pos="4320"/>
+        </w:tabs>
+        <w:ind w:left="4320" w:hanging="360"/>
+      </w:pPr>
+      <w:rPr>
+        <w:rFonts w:ascii="Symbol" w:hAnsi="Symbol" w:hint="default"/>
+        <w:sz w:val="20"/>
+      </w:rPr>
+    </w:lvl>
+    <w:lvl w:ilvl="6" w:tentative="1">
+      <w:start w:val="1"/>
+      <w:numFmt w:val="bullet"/>
+      <w:lvlText w:val=""/>
+      <w:lvlJc w:val="left"/>
+      <w:pPr>
+        <w:tabs>
+          <w:tab w:val="num" w:pos="5040"/>
+        </w:tabs>
+        <w:ind w:left="5040" w:hanging="360"/>
+      </w:pPr>
+      <w:rPr>
+        <w:rFonts w:ascii="Symbol" w:hAnsi="Symbol" w:hint="default"/>
+        <w:sz w:val="20"/>
+      </w:rPr>
+    </w:lvl>
+    <w:lvl w:ilvl="7" w:tentative="1">
+      <w:start w:val="1"/>
+      <w:numFmt w:val="bullet"/>
+      <w:lvlText w:val=""/>
+      <w:lvlJc w:val="left"/>
+      <w:pPr>
+        <w:tabs>
+          <w:tab w:val="num" w:pos="5760"/>
+        </w:tabs>
+        <w:ind w:left="5760" w:hanging="360"/>
+      </w:pPr>
+      <w:rPr>
+        <w:rFonts w:ascii="Symbol" w:hAnsi="Symbol" w:hint="default"/>
+        <w:sz w:val="20"/>
+      </w:rPr>
+    </w:lvl>
+    <w:lvl w:ilvl="8" w:tentative="1">
+      <w:start w:val="1"/>
+      <w:numFmt w:val="bullet"/>
+      <w:lvlText w:val=""/>
+      <w:lvlJc w:val="left"/>
+      <w:pPr>
+        <w:tabs>
+          <w:tab w:val="num" w:pos="6480"/>
+        </w:tabs>
+        <w:ind w:left="6480" w:hanging="360"/>
+      </w:pPr>
+      <w:rPr>
+        <w:rFonts w:ascii="Symbol" w:hAnsi="Symbol" w:hint="default"/>
+        <w:sz w:val="20"/>
+      </w:rPr>
+    </w:lvl>
+  </w:abstractNum>
+  <w:abstractNum w:abstractNumId="10" w15:restartNumberingAfterBreak="0">
+    <w:nsid w:val="56CC20C5"/>
+    <w:multiLevelType w:val="multilevel"/>
+    <w:tmpl w:val="C54EC5D2"/>
+    <w:lvl w:ilvl="0">
+      <w:start w:val="1"/>
+      <w:numFmt w:val="bullet"/>
+      <w:lvlText w:val=""/>
+      <w:lvlJc w:val="left"/>
+      <w:pPr>
+        <w:tabs>
+          <w:tab w:val="num" w:pos="720"/>
+        </w:tabs>
+        <w:ind w:left="720" w:hanging="360"/>
+      </w:pPr>
+      <w:rPr>
+        <w:rFonts w:ascii="Symbol" w:hAnsi="Symbol" w:hint="default"/>
+        <w:sz w:val="20"/>
+      </w:rPr>
+    </w:lvl>
+    <w:lvl w:ilvl="1" w:tentative="1">
+      <w:start w:val="1"/>
+      <w:numFmt w:val="bullet"/>
+      <w:lvlText w:val=""/>
+      <w:lvlJc w:val="left"/>
+      <w:pPr>
+        <w:tabs>
+          <w:tab w:val="num" w:pos="1440"/>
+        </w:tabs>
+        <w:ind w:left="1440" w:hanging="360"/>
+      </w:pPr>
+      <w:rPr>
+        <w:rFonts w:ascii="Symbol" w:hAnsi="Symbol" w:hint="default"/>
+        <w:sz w:val="20"/>
+      </w:rPr>
+    </w:lvl>
+    <w:lvl w:ilvl="2" w:tentative="1">
+      <w:start w:val="1"/>
+      <w:numFmt w:val="bullet"/>
+      <w:lvlText w:val=""/>
+      <w:lvlJc w:val="left"/>
+      <w:pPr>
+        <w:tabs>
+          <w:tab w:val="num" w:pos="2160"/>
+        </w:tabs>
+        <w:ind w:left="2160" w:hanging="360"/>
+      </w:pPr>
+      <w:rPr>
+        <w:rFonts w:ascii="Symbol" w:hAnsi="Symbol" w:hint="default"/>
+        <w:sz w:val="20"/>
+      </w:rPr>
+    </w:lvl>
+    <w:lvl w:ilvl="3" w:tentative="1">
+      <w:start w:val="1"/>
+      <w:numFmt w:val="bullet"/>
+      <w:lvlText w:val=""/>
+      <w:lvlJc w:val="left"/>
+      <w:pPr>
+        <w:tabs>
+          <w:tab w:val="num" w:pos="2880"/>
+        </w:tabs>
+        <w:ind w:left="2880" w:hanging="360"/>
+      </w:pPr>
+      <w:rPr>
+        <w:rFonts w:ascii="Symbol" w:hAnsi="Symbol" w:hint="default"/>
+        <w:sz w:val="20"/>
+      </w:rPr>
+    </w:lvl>
+    <w:lvl w:ilvl="4" w:tentative="1">
+      <w:start w:val="1"/>
+      <w:numFmt w:val="bullet"/>
+      <w:lvlText w:val=""/>
+      <w:lvlJc w:val="left"/>
+      <w:pPr>
+        <w:tabs>
+          <w:tab w:val="num" w:pos="3600"/>
+        </w:tabs>
+        <w:ind w:left="3600" w:hanging="360"/>
+      </w:pPr>
+      <w:rPr>
+        <w:rFonts w:ascii="Symbol" w:hAnsi="Symbol" w:hint="default"/>
+        <w:sz w:val="20"/>
+      </w:rPr>
+    </w:lvl>
+    <w:lvl w:ilvl="5" w:tentative="1">
+      <w:start w:val="1"/>
+      <w:numFmt w:val="bullet"/>
+      <w:lvlText w:val=""/>
+      <w:lvlJc w:val="left"/>
+      <w:pPr>
+        <w:tabs>
+          <w:tab w:val="num" w:pos="4320"/>
+        </w:tabs>
+        <w:ind w:left="4320" w:hanging="360"/>
+      </w:pPr>
+      <w:rPr>
+        <w:rFonts w:ascii="Symbol" w:hAnsi="Symbol" w:hint="default"/>
+        <w:sz w:val="20"/>
+      </w:rPr>
+    </w:lvl>
+    <w:lvl w:ilvl="6" w:tentative="1">
+      <w:start w:val="1"/>
+      <w:numFmt w:val="bullet"/>
+      <w:lvlText w:val=""/>
+      <w:lvlJc w:val="left"/>
+      <w:pPr>
+        <w:tabs>
+          <w:tab w:val="num" w:pos="5040"/>
+        </w:tabs>
+        <w:ind w:left="5040" w:hanging="360"/>
+      </w:pPr>
+      <w:rPr>
+        <w:rFonts w:ascii="Symbol" w:hAnsi="Symbol" w:hint="default"/>
+        <w:sz w:val="20"/>
+      </w:rPr>
+    </w:lvl>
+    <w:lvl w:ilvl="7" w:tentative="1">
+      <w:start w:val="1"/>
+      <w:numFmt w:val="bullet"/>
+      <w:lvlText w:val=""/>
+      <w:lvlJc w:val="left"/>
+      <w:pPr>
+        <w:tabs>
+          <w:tab w:val="num" w:pos="5760"/>
+        </w:tabs>
+        <w:ind w:left="5760" w:hanging="360"/>
+      </w:pPr>
+      <w:rPr>
+        <w:rFonts w:ascii="Symbol" w:hAnsi="Symbol" w:hint="default"/>
+        <w:sz w:val="20"/>
+      </w:rPr>
+    </w:lvl>
+    <w:lvl w:ilvl="8" w:tentative="1">
+      <w:start w:val="1"/>
+      <w:numFmt w:val="bullet"/>
+      <w:lvlText w:val=""/>
+      <w:lvlJc w:val="left"/>
+      <w:pPr>
+        <w:tabs>
+          <w:tab w:val="num" w:pos="6480"/>
+        </w:tabs>
+        <w:ind w:left="6480" w:hanging="360"/>
+      </w:pPr>
+      <w:rPr>
+        <w:rFonts w:ascii="Symbol" w:hAnsi="Symbol" w:hint="default"/>
+        <w:sz w:val="20"/>
+      </w:rPr>
+    </w:lvl>
+  </w:abstractNum>
+  <w:abstractNum w:abstractNumId="11" w15:restartNumberingAfterBreak="0">
     <w:nsid w:val="788E2B78"/>
     <w:multiLevelType w:val="hybridMultilevel"/>
-    <w:tmpl w:val="62B649A2"/>
+    <w:tmpl w:val="CE1A3A10"/>
     <w:lvl w:ilvl="0" w:tplc="04090001">
       <w:start w:val="1"/>
       <w:numFmt w:val="bullet"/>
@@ -2097,7 +4063,7 @@
         <w:rFonts w:ascii="Symbol" w:hAnsi="Symbol" w:hint="default"/>
       </w:rPr>
     </w:lvl>
-    <w:lvl w:ilvl="1" w:tplc="04090003" w:tentative="1">
+    <w:lvl w:ilvl="1" w:tplc="04090003">
       <w:start w:val="1"/>
       <w:numFmt w:val="bullet"/>
       <w:lvlText w:val="o"/>
@@ -2109,7 +4075,7 @@
         <w:rFonts w:ascii="Courier New" w:hAnsi="Courier New" w:cs="Courier New" w:hint="default"/>
       </w:rPr>
     </w:lvl>
-    <w:lvl w:ilvl="2" w:tplc="04090005" w:tentative="1">
+    <w:lvl w:ilvl="2" w:tplc="04090005">
       <w:start w:val="1"/>
       <w:numFmt w:val="bullet"/>
       <w:lvlText w:val=""/>
@@ -2194,7 +4160,156 @@
       </w:rPr>
     </w:lvl>
   </w:abstractNum>
-  <w:abstractNum w:abstractNumId="3" w15:restartNumberingAfterBreak="0">
+  <w:abstractNum w:abstractNumId="12" w15:restartNumberingAfterBreak="0">
+    <w:nsid w:val="7C494B48"/>
+    <w:multiLevelType w:val="multilevel"/>
+    <w:tmpl w:val="911082AA"/>
+    <w:lvl w:ilvl="0">
+      <w:start w:val="1"/>
+      <w:numFmt w:val="bullet"/>
+      <w:lvlText w:val=""/>
+      <w:lvlJc w:val="left"/>
+      <w:pPr>
+        <w:tabs>
+          <w:tab w:val="num" w:pos="720"/>
+        </w:tabs>
+        <w:ind w:left="720" w:hanging="360"/>
+      </w:pPr>
+      <w:rPr>
+        <w:rFonts w:ascii="Symbol" w:hAnsi="Symbol" w:hint="default"/>
+        <w:sz w:val="20"/>
+      </w:rPr>
+    </w:lvl>
+    <w:lvl w:ilvl="1" w:tentative="1">
+      <w:start w:val="1"/>
+      <w:numFmt w:val="bullet"/>
+      <w:lvlText w:val=""/>
+      <w:lvlJc w:val="left"/>
+      <w:pPr>
+        <w:tabs>
+          <w:tab w:val="num" w:pos="1440"/>
+        </w:tabs>
+        <w:ind w:left="1440" w:hanging="360"/>
+      </w:pPr>
+      <w:rPr>
+        <w:rFonts w:ascii="Symbol" w:hAnsi="Symbol" w:hint="default"/>
+        <w:sz w:val="20"/>
+      </w:rPr>
+    </w:lvl>
+    <w:lvl w:ilvl="2" w:tentative="1">
+      <w:start w:val="1"/>
+      <w:numFmt w:val="bullet"/>
+      <w:lvlText w:val=""/>
+      <w:lvlJc w:val="left"/>
+      <w:pPr>
+        <w:tabs>
+          <w:tab w:val="num" w:pos="2160"/>
+        </w:tabs>
+        <w:ind w:left="2160" w:hanging="360"/>
+      </w:pPr>
+      <w:rPr>
+        <w:rFonts w:ascii="Symbol" w:hAnsi="Symbol" w:hint="default"/>
+        <w:sz w:val="20"/>
+      </w:rPr>
+    </w:lvl>
+    <w:lvl w:ilvl="3" w:tentative="1">
+      <w:start w:val="1"/>
+      <w:numFmt w:val="bullet"/>
+      <w:lvlText w:val=""/>
+      <w:lvlJc w:val="left"/>
+      <w:pPr>
+        <w:tabs>
+          <w:tab w:val="num" w:pos="2880"/>
+        </w:tabs>
+        <w:ind w:left="2880" w:hanging="360"/>
+      </w:pPr>
+      <w:rPr>
+        <w:rFonts w:ascii="Symbol" w:hAnsi="Symbol" w:hint="default"/>
+        <w:sz w:val="20"/>
+      </w:rPr>
+    </w:lvl>
+    <w:lvl w:ilvl="4" w:tentative="1">
+      <w:start w:val="1"/>
+      <w:numFmt w:val="bullet"/>
+      <w:lvlText w:val=""/>
+      <w:lvlJc w:val="left"/>
+      <w:pPr>
+        <w:tabs>
+          <w:tab w:val="num" w:pos="3600"/>
+        </w:tabs>
+        <w:ind w:left="3600" w:hanging="360"/>
+      </w:pPr>
+      <w:rPr>
+        <w:rFonts w:ascii="Symbol" w:hAnsi="Symbol" w:hint="default"/>
+        <w:sz w:val="20"/>
+      </w:rPr>
+    </w:lvl>
+    <w:lvl w:ilvl="5" w:tentative="1">
+      <w:start w:val="1"/>
+      <w:numFmt w:val="bullet"/>
+      <w:lvlText w:val=""/>
+      <w:lvlJc w:val="left"/>
+      <w:pPr>
+        <w:tabs>
+          <w:tab w:val="num" w:pos="4320"/>
+        </w:tabs>
+        <w:ind w:left="4320" w:hanging="360"/>
+      </w:pPr>
+      <w:rPr>
+        <w:rFonts w:ascii="Symbol" w:hAnsi="Symbol" w:hint="default"/>
+        <w:sz w:val="20"/>
+      </w:rPr>
+    </w:lvl>
+    <w:lvl w:ilvl="6" w:tentative="1">
+      <w:start w:val="1"/>
+      <w:numFmt w:val="bullet"/>
+      <w:lvlText w:val=""/>
+      <w:lvlJc w:val="left"/>
+      <w:pPr>
+        <w:tabs>
+          <w:tab w:val="num" w:pos="5040"/>
+        </w:tabs>
+        <w:ind w:left="5040" w:hanging="360"/>
+      </w:pPr>
+      <w:rPr>
+        <w:rFonts w:ascii="Symbol" w:hAnsi="Symbol" w:hint="default"/>
+        <w:sz w:val="20"/>
+      </w:rPr>
+    </w:lvl>
+    <w:lvl w:ilvl="7" w:tentative="1">
+      <w:start w:val="1"/>
+      <w:numFmt w:val="bullet"/>
+      <w:lvlText w:val=""/>
+      <w:lvlJc w:val="left"/>
+      <w:pPr>
+        <w:tabs>
+          <w:tab w:val="num" w:pos="5760"/>
+        </w:tabs>
+        <w:ind w:left="5760" w:hanging="360"/>
+      </w:pPr>
+      <w:rPr>
+        <w:rFonts w:ascii="Symbol" w:hAnsi="Symbol" w:hint="default"/>
+        <w:sz w:val="20"/>
+      </w:rPr>
+    </w:lvl>
+    <w:lvl w:ilvl="8" w:tentative="1">
+      <w:start w:val="1"/>
+      <w:numFmt w:val="bullet"/>
+      <w:lvlText w:val=""/>
+      <w:lvlJc w:val="left"/>
+      <w:pPr>
+        <w:tabs>
+          <w:tab w:val="num" w:pos="6480"/>
+        </w:tabs>
+        <w:ind w:left="6480" w:hanging="360"/>
+      </w:pPr>
+      <w:rPr>
+        <w:rFonts w:ascii="Symbol" w:hAnsi="Symbol" w:hint="default"/>
+        <w:sz w:val="20"/>
+      </w:rPr>
+    </w:lvl>
+  </w:abstractNum>
+  <w:abstractNum w:abstractNumId="13" w15:restartNumberingAfterBreak="0">
     <w:nsid w:val="7E793D16"/>
     <w:multiLevelType w:val="hybridMultilevel"/>
     <w:tmpl w:val="563EDEFA"/>
@@ -2308,43 +4423,73 @@
     </w:lvl>
   </w:abstractNum>
   <w:num w:numId="1" w16cid:durableId="872301254">
+    <w:abstractNumId w:val="1"/>
+  </w:num>
+  <w:num w:numId="2" w16cid:durableId="1917200208">
+    <w:abstractNumId w:val="1"/>
+  </w:num>
+  <w:num w:numId="3" w16cid:durableId="523784412">
+    <w:abstractNumId w:val="1"/>
+  </w:num>
+  <w:num w:numId="4" w16cid:durableId="1134981288">
+    <w:abstractNumId w:val="1"/>
+  </w:num>
+  <w:num w:numId="5" w16cid:durableId="495464635">
+    <w:abstractNumId w:val="1"/>
+  </w:num>
+  <w:num w:numId="6" w16cid:durableId="1459564105">
+    <w:abstractNumId w:val="1"/>
+  </w:num>
+  <w:num w:numId="7" w16cid:durableId="261646611">
+    <w:abstractNumId w:val="1"/>
+  </w:num>
+  <w:num w:numId="8" w16cid:durableId="180970657">
+    <w:abstractNumId w:val="1"/>
+  </w:num>
+  <w:num w:numId="9" w16cid:durableId="762259542">
+    <w:abstractNumId w:val="1"/>
+  </w:num>
+  <w:num w:numId="10" w16cid:durableId="934090275">
+    <w:abstractNumId w:val="1"/>
+  </w:num>
+  <w:num w:numId="11" w16cid:durableId="254166984">
+    <w:abstractNumId w:val="13"/>
+  </w:num>
+  <w:num w:numId="12" w16cid:durableId="1600334089">
+    <w:abstractNumId w:val="11"/>
+  </w:num>
+  <w:num w:numId="13" w16cid:durableId="1081026834">
+    <w:abstractNumId w:val="5"/>
+  </w:num>
+  <w:num w:numId="14" w16cid:durableId="1208105784">
+    <w:abstractNumId w:val="3"/>
+  </w:num>
+  <w:num w:numId="15" w16cid:durableId="843667905">
+    <w:abstractNumId w:val="7"/>
+  </w:num>
+  <w:num w:numId="16" w16cid:durableId="640111382">
+    <w:abstractNumId w:val="12"/>
+  </w:num>
+  <w:num w:numId="17" w16cid:durableId="443965578">
+    <w:abstractNumId w:val="4"/>
+  </w:num>
+  <w:num w:numId="18" w16cid:durableId="1835297348">
+    <w:abstractNumId w:val="8"/>
+  </w:num>
+  <w:num w:numId="19" w16cid:durableId="910504049">
+    <w:abstractNumId w:val="9"/>
+  </w:num>
+  <w:num w:numId="20" w16cid:durableId="539436683">
     <w:abstractNumId w:val="0"/>
   </w:num>
-  <w:num w:numId="2" w16cid:durableId="1917200208">
-    <w:abstractNumId w:val="0"/>
+  <w:num w:numId="21" w16cid:durableId="2103795895">
+    <w:abstractNumId w:val="6"/>
   </w:num>
-  <w:num w:numId="3" w16cid:durableId="523784412">
-    <w:abstractNumId w:val="0"/>
-  </w:num>
-  <w:num w:numId="4" w16cid:durableId="1134981288">
-    <w:abstractNumId w:val="0"/>
-  </w:num>
-  <w:num w:numId="5" w16cid:durableId="495464635">
-    <w:abstractNumId w:val="0"/>
-  </w:num>
-  <w:num w:numId="6" w16cid:durableId="1459564105">
-    <w:abstractNumId w:val="0"/>
-  </w:num>
-  <w:num w:numId="7" w16cid:durableId="261646611">
-    <w:abstractNumId w:val="0"/>
-  </w:num>
-  <w:num w:numId="8" w16cid:durableId="180970657">
-    <w:abstractNumId w:val="0"/>
-  </w:num>
-  <w:num w:numId="9" w16cid:durableId="762259542">
-    <w:abstractNumId w:val="0"/>
-  </w:num>
-  <w:num w:numId="10" w16cid:durableId="934090275">
-    <w:abstractNumId w:val="0"/>
-  </w:num>
-  <w:num w:numId="11" w16cid:durableId="254166984">
-    <w:abstractNumId w:val="3"/>
-  </w:num>
-  <w:num w:numId="12" w16cid:durableId="1600334089">
+  <w:num w:numId="22" w16cid:durableId="1422068390">
     <w:abstractNumId w:val="2"/>
   </w:num>
-  <w:num w:numId="13" w16cid:durableId="1081026834">
-    <w:abstractNumId w:val="1"/>
+  <w:num w:numId="23" w16cid:durableId="1418096676">
+    <w:abstractNumId w:val="10"/>
   </w:num>
 </w:numbering>
 </file>
@@ -2955,7 +5100,6 @@
   <w:style w:type="character" w:default="1" w:styleId="DefaultParagraphFont">
     <w:name w:val="Default Paragraph Font"/>
     <w:uiPriority w:val="1"/>
-    <w:semiHidden/>
     <w:unhideWhenUsed/>
   </w:style>
   <w:style w:type="table" w:default="1" w:styleId="TableNormal">
@@ -3409,6 +5553,74 @@
       <w:contextualSpacing/>
     </w:pPr>
   </w:style>
+  <w:style w:type="character" w:styleId="CommentReference">
+    <w:name w:val="annotation reference"/>
+    <w:basedOn w:val="DefaultParagraphFont"/>
+    <w:uiPriority w:val="99"/>
+    <w:semiHidden/>
+    <w:unhideWhenUsed/>
+    <w:rsid w:val="00AC0F9E"/>
+    <w:rPr>
+      <w:sz w:val="16"/>
+      <w:szCs w:val="16"/>
+    </w:rPr>
+  </w:style>
+  <w:style w:type="paragraph" w:styleId="CommentText">
+    <w:name w:val="annotation text"/>
+    <w:basedOn w:val="Normal"/>
+    <w:link w:val="CommentTextChar"/>
+    <w:uiPriority w:val="99"/>
+    <w:semiHidden/>
+    <w:unhideWhenUsed/>
+    <w:rsid w:val="00AC0F9E"/>
+    <w:pPr>
+      <w:spacing w:line="240" w:lineRule="auto"/>
+    </w:pPr>
+    <w:rPr>
+      <w:sz w:val="20"/>
+      <w:szCs w:val="20"/>
+    </w:rPr>
+  </w:style>
+  <w:style w:type="character" w:customStyle="1" w:styleId="CommentTextChar">
+    <w:name w:val="Comment Text Char"/>
+    <w:basedOn w:val="DefaultParagraphFont"/>
+    <w:link w:val="CommentText"/>
+    <w:uiPriority w:val="99"/>
+    <w:semiHidden/>
+    <w:rsid w:val="00AC0F9E"/>
+    <w:rPr>
+      <w:sz w:val="20"/>
+      <w:szCs w:val="20"/>
+    </w:rPr>
+  </w:style>
+  <w:style w:type="paragraph" w:styleId="CommentSubject">
+    <w:name w:val="annotation subject"/>
+    <w:basedOn w:val="CommentText"/>
+    <w:next w:val="CommentText"/>
+    <w:link w:val="CommentSubjectChar"/>
+    <w:uiPriority w:val="99"/>
+    <w:semiHidden/>
+    <w:unhideWhenUsed/>
+    <w:rsid w:val="00AC0F9E"/>
+    <w:rPr>
+      <w:b/>
+      <w:bCs/>
+    </w:rPr>
+  </w:style>
+  <w:style w:type="character" w:customStyle="1" w:styleId="CommentSubjectChar">
+    <w:name w:val="Comment Subject Char"/>
+    <w:basedOn w:val="CommentTextChar"/>
+    <w:link w:val="CommentSubject"/>
+    <w:uiPriority w:val="99"/>
+    <w:semiHidden/>
+    <w:rsid w:val="00AC0F9E"/>
+    <w:rPr>
+      <w:b/>
+      <w:bCs/>
+      <w:sz w:val="20"/>
+      <w:szCs w:val="20"/>
+    </w:rPr>
+  </w:style>
 </w:styles>
 </file>
 

</xml_diff>